<commit_message>
added commands to the knight's tour and worked on the documentation of knight's tour
</commit_message>
<xml_diff>
--- a/Project/Knight's tour Document_Dylan Gijsbertsen 500687199.docx
+++ b/Project/Knight's tour Document_Dylan Gijsbertsen 500687199.docx
@@ -26,6 +26,47 @@
         </w:rPr>
         <w:t xml:space="preserve"> Tour</w:t>
       </w:r>
+    </w:p>
+    <w:p>
+      <w:pPr>
+        <w:rPr>
+          <w:b/>
+        </w:rPr>
+      </w:pPr>
+      <w:r>
+        <w:rPr>
+          <w:b/>
+        </w:rPr>
+        <w:t xml:space="preserve">Dylan </w:t>
+      </w:r>
+      <w:proofErr w:type="spellStart"/>
+      <w:r>
+        <w:rPr>
+          <w:b/>
+        </w:rPr>
+        <w:t>Gijsbertsen</w:t>
+      </w:r>
+      <w:proofErr w:type="spellEnd"/>
+    </w:p>
+    <w:p>
+      <w:pPr>
+        <w:rPr>
+          <w:b/>
+        </w:rPr>
+      </w:pPr>
+      <w:r>
+        <w:rPr>
+          <w:b/>
+        </w:rPr>
+        <w:t>500687199</w:t>
+      </w:r>
+    </w:p>
+    <w:p>
+      <w:pPr>
+        <w:rPr>
+          <w:b/>
+        </w:rPr>
+      </w:pPr>
     </w:p>
     <w:p>
       <w:pPr>
@@ -208,7 +249,58 @@
       </w:r>
       <w:proofErr w:type="spellEnd"/>
     </w:p>
-    <w:p/>
+    <w:p>
+      <w:r>
+        <w:rPr>
+          <w:noProof/>
+        </w:rPr>
+        <w:drawing>
+          <wp:inline distT="0" distB="0" distL="0" distR="0">
+            <wp:extent cx="2790119" cy="1955800"/>
+            <wp:effectExtent l="19050" t="0" r="0" b="0"/>
+            <wp:docPr id="2" name="Afbeelding 2" descr="D:\Year 3\Screen shots\Out put knight's tour.png"/>
+            <wp:cNvGraphicFramePr>
+              <a:graphicFrameLocks xmlns:a="http://schemas.openxmlformats.org/drawingml/2006/main" noChangeAspect="1"/>
+            </wp:cNvGraphicFramePr>
+            <a:graphic xmlns:a="http://schemas.openxmlformats.org/drawingml/2006/main">
+              <a:graphicData uri="http://schemas.openxmlformats.org/drawingml/2006/picture">
+                <pic:pic xmlns:pic="http://schemas.openxmlformats.org/drawingml/2006/picture">
+                  <pic:nvPicPr>
+                    <pic:cNvPr id="0" name="Picture 2" descr="D:\Year 3\Screen shots\Out put knight's tour.png"/>
+                    <pic:cNvPicPr>
+                      <a:picLocks noChangeAspect="1" noChangeArrowheads="1"/>
+                    </pic:cNvPicPr>
+                  </pic:nvPicPr>
+                  <pic:blipFill>
+                    <a:blip r:embed="rId5" cstate="print"/>
+                    <a:srcRect/>
+                    <a:stretch>
+                      <a:fillRect/>
+                    </a:stretch>
+                  </pic:blipFill>
+                  <pic:spPr bwMode="auto">
+                    <a:xfrm>
+                      <a:off x="0" y="0"/>
+                      <a:ext cx="2790119" cy="1955800"/>
+                    </a:xfrm>
+                    <a:prstGeom prst="rect">
+                      <a:avLst/>
+                    </a:prstGeom>
+                    <a:noFill/>
+                    <a:ln w="9525">
+                      <a:noFill/>
+                      <a:miter lim="800000"/>
+                      <a:headEnd/>
+                      <a:tailEnd/>
+                    </a:ln>
+                  </pic:spPr>
+                </pic:pic>
+              </a:graphicData>
+            </a:graphic>
+          </wp:inline>
+        </w:drawing>
+      </w:r>
+    </w:p>
     <w:p/>
     <w:p>
       <w:pPr>
@@ -250,7 +342,165 @@
       </w:r>
       <w:proofErr w:type="spellEnd"/>
     </w:p>
+    <w:p>
+      <w:r>
+        <w:rPr>
+          <w:noProof/>
+        </w:rPr>
+        <w:drawing>
+          <wp:inline distT="0" distB="0" distL="0" distR="0">
+            <wp:extent cx="3511550" cy="2032176"/>
+            <wp:effectExtent l="19050" t="0" r="0" b="0"/>
+            <wp:docPr id="4" name="Afbeelding 4" descr="D:\Year 3\Screen shots\header file knight's tour.png"/>
+            <wp:cNvGraphicFramePr>
+              <a:graphicFrameLocks xmlns:a="http://schemas.openxmlformats.org/drawingml/2006/main" noChangeAspect="1"/>
+            </wp:cNvGraphicFramePr>
+            <a:graphic xmlns:a="http://schemas.openxmlformats.org/drawingml/2006/main">
+              <a:graphicData uri="http://schemas.openxmlformats.org/drawingml/2006/picture">
+                <pic:pic xmlns:pic="http://schemas.openxmlformats.org/drawingml/2006/picture">
+                  <pic:nvPicPr>
+                    <pic:cNvPr id="0" name="Picture 4" descr="D:\Year 3\Screen shots\header file knight's tour.png"/>
+                    <pic:cNvPicPr>
+                      <a:picLocks noChangeAspect="1" noChangeArrowheads="1"/>
+                    </pic:cNvPicPr>
+                  </pic:nvPicPr>
+                  <pic:blipFill>
+                    <a:blip r:embed="rId6" cstate="print"/>
+                    <a:srcRect/>
+                    <a:stretch>
+                      <a:fillRect/>
+                    </a:stretch>
+                  </pic:blipFill>
+                  <pic:spPr bwMode="auto">
+                    <a:xfrm>
+                      <a:off x="0" y="0"/>
+                      <a:ext cx="3512324" cy="2032624"/>
+                    </a:xfrm>
+                    <a:prstGeom prst="rect">
+                      <a:avLst/>
+                    </a:prstGeom>
+                    <a:noFill/>
+                    <a:ln w="9525">
+                      <a:noFill/>
+                      <a:miter lim="800000"/>
+                      <a:headEnd/>
+                      <a:tailEnd/>
+                    </a:ln>
+                  </pic:spPr>
+                </pic:pic>
+              </a:graphicData>
+            </a:graphic>
+          </wp:inline>
+        </w:drawing>
+      </w:r>
+    </w:p>
     <w:p/>
+    <w:p>
+      <w:r>
+        <w:rPr>
+          <w:noProof/>
+        </w:rPr>
+        <w:drawing>
+          <wp:inline distT="0" distB="0" distL="0" distR="0">
+            <wp:extent cx="4173707" cy="298450"/>
+            <wp:effectExtent l="19050" t="0" r="0" b="0"/>
+            <wp:docPr id="5" name="Afbeelding 5" descr="D:\Year 3\Screen shots\boardSize in method call.png"/>
+            <wp:cNvGraphicFramePr>
+              <a:graphicFrameLocks xmlns:a="http://schemas.openxmlformats.org/drawingml/2006/main" noChangeAspect="1"/>
+            </wp:cNvGraphicFramePr>
+            <a:graphic xmlns:a="http://schemas.openxmlformats.org/drawingml/2006/main">
+              <a:graphicData uri="http://schemas.openxmlformats.org/drawingml/2006/picture">
+                <pic:pic xmlns:pic="http://schemas.openxmlformats.org/drawingml/2006/picture">
+                  <pic:nvPicPr>
+                    <pic:cNvPr id="0" name="Picture 5" descr="D:\Year 3\Screen shots\boardSize in method call.png"/>
+                    <pic:cNvPicPr>
+                      <a:picLocks noChangeAspect="1" noChangeArrowheads="1"/>
+                    </pic:cNvPicPr>
+                  </pic:nvPicPr>
+                  <pic:blipFill>
+                    <a:blip r:embed="rId7" cstate="print"/>
+                    <a:srcRect/>
+                    <a:stretch>
+                      <a:fillRect/>
+                    </a:stretch>
+                  </pic:blipFill>
+                  <pic:spPr bwMode="auto">
+                    <a:xfrm>
+                      <a:off x="0" y="0"/>
+                      <a:ext cx="4174627" cy="298516"/>
+                    </a:xfrm>
+                    <a:prstGeom prst="rect">
+                      <a:avLst/>
+                    </a:prstGeom>
+                    <a:noFill/>
+                    <a:ln w="9525">
+                      <a:noFill/>
+                      <a:miter lim="800000"/>
+                      <a:headEnd/>
+                      <a:tailEnd/>
+                    </a:ln>
+                  </pic:spPr>
+                </pic:pic>
+              </a:graphicData>
+            </a:graphic>
+          </wp:inline>
+        </w:drawing>
+      </w:r>
+    </w:p>
+    <w:p/>
+    <w:p>
+      <w:r>
+        <w:rPr>
+          <w:noProof/>
+        </w:rPr>
+        <w:lastRenderedPageBreak/>
+        <w:drawing>
+          <wp:inline distT="0" distB="0" distL="0" distR="0">
+            <wp:extent cx="2311400" cy="1402781"/>
+            <wp:effectExtent l="19050" t="0" r="0" b="0"/>
+            <wp:docPr id="6" name="Afbeelding 6" descr="D:\Year 3\Screen shots\print soluation method knight's tour.png"/>
+            <wp:cNvGraphicFramePr>
+              <a:graphicFrameLocks xmlns:a="http://schemas.openxmlformats.org/drawingml/2006/main" noChangeAspect="1"/>
+            </wp:cNvGraphicFramePr>
+            <a:graphic xmlns:a="http://schemas.openxmlformats.org/drawingml/2006/main">
+              <a:graphicData uri="http://schemas.openxmlformats.org/drawingml/2006/picture">
+                <pic:pic xmlns:pic="http://schemas.openxmlformats.org/drawingml/2006/picture">
+                  <pic:nvPicPr>
+                    <pic:cNvPr id="0" name="Picture 6" descr="D:\Year 3\Screen shots\print soluation method knight's tour.png"/>
+                    <pic:cNvPicPr>
+                      <a:picLocks noChangeAspect="1" noChangeArrowheads="1"/>
+                    </pic:cNvPicPr>
+                  </pic:nvPicPr>
+                  <pic:blipFill>
+                    <a:blip r:embed="rId8" cstate="print"/>
+                    <a:srcRect/>
+                    <a:stretch>
+                      <a:fillRect/>
+                    </a:stretch>
+                  </pic:blipFill>
+                  <pic:spPr bwMode="auto">
+                    <a:xfrm>
+                      <a:off x="0" y="0"/>
+                      <a:ext cx="2311400" cy="1402781"/>
+                    </a:xfrm>
+                    <a:prstGeom prst="rect">
+                      <a:avLst/>
+                    </a:prstGeom>
+                    <a:noFill/>
+                    <a:ln w="9525">
+                      <a:noFill/>
+                      <a:miter lim="800000"/>
+                      <a:headEnd/>
+                      <a:tailEnd/>
+                    </a:ln>
+                  </pic:spPr>
+                </pic:pic>
+              </a:graphicData>
+            </a:graphic>
+          </wp:inline>
+        </w:drawing>
+      </w:r>
+    </w:p>
     <w:p/>
     <w:p>
       <w:pPr>
@@ -288,7 +538,19 @@
         <w:rPr>
           <w:b/>
         </w:rPr>
-        <w:t>acoording</w:t>
+        <w:t>ac</w:t>
+      </w:r>
+      <w:r>
+        <w:rPr>
+          <w:b/>
+        </w:rPr>
+        <w:t>c</w:t>
+      </w:r>
+      <w:r>
+        <w:rPr>
+          <w:b/>
+        </w:rPr>
+        <w:t>ording</w:t>
       </w:r>
       <w:proofErr w:type="spellEnd"/>
       <w:r>
@@ -334,6 +596,717 @@
       </w:r>
       <w:proofErr w:type="spellEnd"/>
     </w:p>
+    <w:p>
+      <w:r>
+        <w:rPr>
+          <w:noProof/>
+        </w:rPr>
+        <w:drawing>
+          <wp:inline distT="0" distB="0" distL="0" distR="0">
+            <wp:extent cx="4711700" cy="261224"/>
+            <wp:effectExtent l="19050" t="0" r="0" b="0"/>
+            <wp:docPr id="11" name="Afbeelding 10" descr="D:\Year 3\Screen shots\moves array.png"/>
+            <wp:cNvGraphicFramePr>
+              <a:graphicFrameLocks xmlns:a="http://schemas.openxmlformats.org/drawingml/2006/main" noChangeAspect="1"/>
+            </wp:cNvGraphicFramePr>
+            <a:graphic xmlns:a="http://schemas.openxmlformats.org/drawingml/2006/main">
+              <a:graphicData uri="http://schemas.openxmlformats.org/drawingml/2006/picture">
+                <pic:pic xmlns:pic="http://schemas.openxmlformats.org/drawingml/2006/picture">
+                  <pic:nvPicPr>
+                    <pic:cNvPr id="0" name="Picture 10" descr="D:\Year 3\Screen shots\moves array.png"/>
+                    <pic:cNvPicPr>
+                      <a:picLocks noChangeAspect="1" noChangeArrowheads="1"/>
+                    </pic:cNvPicPr>
+                  </pic:nvPicPr>
+                  <pic:blipFill>
+                    <a:blip r:embed="rId9" cstate="print"/>
+                    <a:srcRect/>
+                    <a:stretch>
+                      <a:fillRect/>
+                    </a:stretch>
+                  </pic:blipFill>
+                  <pic:spPr bwMode="auto">
+                    <a:xfrm>
+                      <a:off x="0" y="0"/>
+                      <a:ext cx="4739644" cy="262773"/>
+                    </a:xfrm>
+                    <a:prstGeom prst="rect">
+                      <a:avLst/>
+                    </a:prstGeom>
+                    <a:noFill/>
+                    <a:ln w="9525">
+                      <a:noFill/>
+                      <a:miter lim="800000"/>
+                      <a:headEnd/>
+                      <a:tailEnd/>
+                    </a:ln>
+                  </pic:spPr>
+                </pic:pic>
+              </a:graphicData>
+            </a:graphic>
+          </wp:inline>
+        </w:drawing>
+      </w:r>
+    </w:p>
+    <w:p>
+      <w:proofErr w:type="spellStart"/>
+      <w:r>
+        <w:t>This</w:t>
+      </w:r>
+      <w:proofErr w:type="spellEnd"/>
+      <w:r>
+        <w:t xml:space="preserve"> </w:t>
+      </w:r>
+      <w:proofErr w:type="spellStart"/>
+      <w:r>
+        <w:t>array</w:t>
+      </w:r>
+      <w:proofErr w:type="spellEnd"/>
+      <w:r>
+        <w:t xml:space="preserve"> moves has a </w:t>
+      </w:r>
+      <w:proofErr w:type="spellStart"/>
+      <w:r>
+        <w:t>length</w:t>
+      </w:r>
+      <w:proofErr w:type="spellEnd"/>
+      <w:r>
+        <w:t xml:space="preserve"> of 8 </w:t>
+      </w:r>
+      <w:proofErr w:type="spellStart"/>
+      <w:r>
+        <w:t>because</w:t>
+      </w:r>
+      <w:proofErr w:type="spellEnd"/>
+      <w:r>
+        <w:t xml:space="preserve"> a </w:t>
+      </w:r>
+      <w:proofErr w:type="spellStart"/>
+      <w:r>
+        <w:t>knight</w:t>
+      </w:r>
+      <w:proofErr w:type="spellEnd"/>
+      <w:r>
+        <w:t xml:space="preserve"> </w:t>
+      </w:r>
+      <w:proofErr w:type="spellStart"/>
+      <w:r>
+        <w:t>can</w:t>
+      </w:r>
+      <w:proofErr w:type="spellEnd"/>
+      <w:r>
+        <w:t xml:space="preserve"> </w:t>
+      </w:r>
+      <w:proofErr w:type="spellStart"/>
+      <w:r>
+        <w:t>make</w:t>
+      </w:r>
+      <w:proofErr w:type="spellEnd"/>
+      <w:r>
+        <w:t xml:space="preserve"> 8 different moves. For </w:t>
+      </w:r>
+      <w:proofErr w:type="spellStart"/>
+      <w:r>
+        <w:t>every</w:t>
+      </w:r>
+      <w:proofErr w:type="spellEnd"/>
+      <w:r>
+        <w:t xml:space="preserve"> index place I </w:t>
+      </w:r>
+      <w:proofErr w:type="spellStart"/>
+      <w:r>
+        <w:t>make</w:t>
+      </w:r>
+      <w:proofErr w:type="spellEnd"/>
+      <w:r>
+        <w:t xml:space="preserve"> a pair of </w:t>
+      </w:r>
+      <w:proofErr w:type="spellStart"/>
+      <w:r>
+        <w:t>two</w:t>
+      </w:r>
+      <w:proofErr w:type="spellEnd"/>
+      <w:r>
+        <w:t xml:space="preserve"> integers </w:t>
+      </w:r>
+      <w:proofErr w:type="spellStart"/>
+      <w:r>
+        <w:t>for</w:t>
+      </w:r>
+      <w:proofErr w:type="spellEnd"/>
+      <w:r>
+        <w:t xml:space="preserve"> a </w:t>
+      </w:r>
+      <w:proofErr w:type="spellStart"/>
+      <w:r>
+        <w:t>combination</w:t>
+      </w:r>
+      <w:proofErr w:type="spellEnd"/>
+      <w:r>
+        <w:t xml:space="preserve"> </w:t>
+      </w:r>
+      <w:proofErr w:type="spellStart"/>
+      <w:r>
+        <w:t>that</w:t>
+      </w:r>
+      <w:proofErr w:type="spellEnd"/>
+      <w:r>
+        <w:t xml:space="preserve"> the </w:t>
+      </w:r>
+      <w:proofErr w:type="spellStart"/>
+      <w:r>
+        <w:t>knight</w:t>
+      </w:r>
+      <w:proofErr w:type="spellEnd"/>
+      <w:r>
+        <w:t xml:space="preserve"> </w:t>
+      </w:r>
+      <w:proofErr w:type="spellStart"/>
+      <w:r>
+        <w:t>can</w:t>
+      </w:r>
+      <w:proofErr w:type="spellEnd"/>
+      <w:r>
+        <w:t xml:space="preserve"> move.</w:t>
+      </w:r>
+    </w:p>
+    <w:p>
+      <w:r>
+        <w:rPr>
+          <w:noProof/>
+        </w:rPr>
+        <w:drawing>
+          <wp:inline distT="0" distB="0" distL="0" distR="0">
+            <wp:extent cx="1847850" cy="1268297"/>
+            <wp:effectExtent l="19050" t="0" r="0" b="0"/>
+            <wp:docPr id="7" name="Afbeelding 7" descr="D:\Year 3\Screen shots\constructor knight's tour.png"/>
+            <wp:cNvGraphicFramePr>
+              <a:graphicFrameLocks xmlns:a="http://schemas.openxmlformats.org/drawingml/2006/main" noChangeAspect="1"/>
+            </wp:cNvGraphicFramePr>
+            <a:graphic xmlns:a="http://schemas.openxmlformats.org/drawingml/2006/main">
+              <a:graphicData uri="http://schemas.openxmlformats.org/drawingml/2006/picture">
+                <pic:pic xmlns:pic="http://schemas.openxmlformats.org/drawingml/2006/picture">
+                  <pic:nvPicPr>
+                    <pic:cNvPr id="0" name="Picture 7" descr="D:\Year 3\Screen shots\constructor knight's tour.png"/>
+                    <pic:cNvPicPr>
+                      <a:picLocks noChangeAspect="1" noChangeArrowheads="1"/>
+                    </pic:cNvPicPr>
+                  </pic:nvPicPr>
+                  <pic:blipFill>
+                    <a:blip r:embed="rId10" cstate="print"/>
+                    <a:srcRect/>
+                    <a:stretch>
+                      <a:fillRect/>
+                    </a:stretch>
+                  </pic:blipFill>
+                  <pic:spPr bwMode="auto">
+                    <a:xfrm>
+                      <a:off x="0" y="0"/>
+                      <a:ext cx="1848245" cy="1268568"/>
+                    </a:xfrm>
+                    <a:prstGeom prst="rect">
+                      <a:avLst/>
+                    </a:prstGeom>
+                    <a:noFill/>
+                    <a:ln w="9525">
+                      <a:noFill/>
+                      <a:miter lim="800000"/>
+                      <a:headEnd/>
+                      <a:tailEnd/>
+                    </a:ln>
+                  </pic:spPr>
+                </pic:pic>
+              </a:graphicData>
+            </a:graphic>
+          </wp:inline>
+        </w:drawing>
+      </w:r>
+    </w:p>
+    <w:p>
+      <w:r>
+        <w:t xml:space="preserve">In the </w:t>
+      </w:r>
+      <w:proofErr w:type="spellStart"/>
+      <w:r>
+        <w:t>constructor</w:t>
+      </w:r>
+      <w:proofErr w:type="spellEnd"/>
+      <w:r>
+        <w:t xml:space="preserve"> I set </w:t>
+      </w:r>
+      <w:proofErr w:type="spellStart"/>
+      <w:r>
+        <w:t>for</w:t>
+      </w:r>
+      <w:proofErr w:type="spellEnd"/>
+      <w:r>
+        <w:t xml:space="preserve"> </w:t>
+      </w:r>
+      <w:proofErr w:type="spellStart"/>
+      <w:r>
+        <w:t>every</w:t>
+      </w:r>
+      <w:proofErr w:type="spellEnd"/>
+      <w:r>
+        <w:t xml:space="preserve"> index </w:t>
+      </w:r>
+      <w:r>
+        <w:t>a move</w:t>
+      </w:r>
+      <w:r>
+        <w:t xml:space="preserve"> </w:t>
+      </w:r>
+      <w:proofErr w:type="spellStart"/>
+      <w:r>
+        <w:t>that</w:t>
+      </w:r>
+      <w:proofErr w:type="spellEnd"/>
+      <w:r>
+        <w:t xml:space="preserve"> a </w:t>
+      </w:r>
+      <w:proofErr w:type="spellStart"/>
+      <w:r>
+        <w:t>knight</w:t>
+      </w:r>
+      <w:proofErr w:type="spellEnd"/>
+      <w:r>
+        <w:t xml:space="preserve"> </w:t>
+      </w:r>
+      <w:proofErr w:type="spellStart"/>
+      <w:r>
+        <w:t>can</w:t>
+      </w:r>
+      <w:proofErr w:type="spellEnd"/>
+      <w:r>
+        <w:t xml:space="preserve"> </w:t>
+      </w:r>
+      <w:proofErr w:type="spellStart"/>
+      <w:r>
+        <w:t>make</w:t>
+      </w:r>
+      <w:proofErr w:type="spellEnd"/>
+      <w:r>
+        <w:t xml:space="preserve"> </w:t>
+      </w:r>
+      <w:proofErr w:type="spellStart"/>
+      <w:r>
+        <w:t>by</w:t>
+      </w:r>
+      <w:proofErr w:type="spellEnd"/>
+      <w:r>
+        <w:t xml:space="preserve"> </w:t>
+      </w:r>
+      <w:proofErr w:type="spellStart"/>
+      <w:r>
+        <w:t>pairing</w:t>
+      </w:r>
+      <w:proofErr w:type="spellEnd"/>
+      <w:r>
+        <w:t xml:space="preserve"> </w:t>
+      </w:r>
+      <w:proofErr w:type="spellStart"/>
+      <w:r>
+        <w:t>them</w:t>
+      </w:r>
+      <w:proofErr w:type="spellEnd"/>
+      <w:r>
+        <w:t xml:space="preserve"> </w:t>
+      </w:r>
+      <w:proofErr w:type="spellStart"/>
+      <w:r>
+        <w:t>together</w:t>
+      </w:r>
+      <w:proofErr w:type="spellEnd"/>
+      <w:r>
+        <w:t>.</w:t>
+      </w:r>
+    </w:p>
+    <w:p>
+      <w:r>
+        <w:rPr>
+          <w:noProof/>
+        </w:rPr>
+        <w:drawing>
+          <wp:inline distT="0" distB="0" distL="0" distR="0">
+            <wp:extent cx="3391191" cy="3848100"/>
+            <wp:effectExtent l="19050" t="0" r="0" b="0"/>
+            <wp:docPr id="12" name="Afbeelding 11" descr="D:\Year 3\Screen shots\method to get moves.png"/>
+            <wp:cNvGraphicFramePr>
+              <a:graphicFrameLocks xmlns:a="http://schemas.openxmlformats.org/drawingml/2006/main" noChangeAspect="1"/>
+            </wp:cNvGraphicFramePr>
+            <a:graphic xmlns:a="http://schemas.openxmlformats.org/drawingml/2006/main">
+              <a:graphicData uri="http://schemas.openxmlformats.org/drawingml/2006/picture">
+                <pic:pic xmlns:pic="http://schemas.openxmlformats.org/drawingml/2006/picture">
+                  <pic:nvPicPr>
+                    <pic:cNvPr id="0" name="Picture 11" descr="D:\Year 3\Screen shots\method to get moves.png"/>
+                    <pic:cNvPicPr>
+                      <a:picLocks noChangeAspect="1" noChangeArrowheads="1"/>
+                    </pic:cNvPicPr>
+                  </pic:nvPicPr>
+                  <pic:blipFill>
+                    <a:blip r:embed="rId11" cstate="print"/>
+                    <a:srcRect/>
+                    <a:stretch>
+                      <a:fillRect/>
+                    </a:stretch>
+                  </pic:blipFill>
+                  <pic:spPr bwMode="auto">
+                    <a:xfrm>
+                      <a:off x="0" y="0"/>
+                      <a:ext cx="3391191" cy="3848100"/>
+                    </a:xfrm>
+                    <a:prstGeom prst="rect">
+                      <a:avLst/>
+                    </a:prstGeom>
+                    <a:noFill/>
+                    <a:ln w="9525">
+                      <a:noFill/>
+                      <a:miter lim="800000"/>
+                      <a:headEnd/>
+                      <a:tailEnd/>
+                    </a:ln>
+                  </pic:spPr>
+                </pic:pic>
+              </a:graphicData>
+            </a:graphic>
+          </wp:inline>
+        </w:drawing>
+      </w:r>
+    </w:p>
+    <w:p>
+      <w:r>
+        <w:t xml:space="preserve">The </w:t>
+      </w:r>
+      <w:proofErr w:type="spellStart"/>
+      <w:r>
+        <w:t>moveCounts</w:t>
+      </w:r>
+      <w:proofErr w:type="spellEnd"/>
+      <w:r>
+        <w:t xml:space="preserve"> </w:t>
+      </w:r>
+      <w:proofErr w:type="spellStart"/>
+      <w:r>
+        <w:t>keeps</w:t>
+      </w:r>
+      <w:proofErr w:type="spellEnd"/>
+      <w:r>
+        <w:t xml:space="preserve"> track to all the moves </w:t>
+      </w:r>
+      <w:proofErr w:type="spellStart"/>
+      <w:r>
+        <w:t>that</w:t>
+      </w:r>
+      <w:proofErr w:type="spellEnd"/>
+      <w:r>
+        <w:t xml:space="preserve"> the program made. First I </w:t>
+      </w:r>
+      <w:proofErr w:type="spellStart"/>
+      <w:r>
+        <w:t>calculate</w:t>
+      </w:r>
+      <w:proofErr w:type="spellEnd"/>
+      <w:r>
+        <w:t xml:space="preserve"> the </w:t>
+      </w:r>
+      <w:proofErr w:type="spellStart"/>
+      <w:r>
+        <w:t>next</w:t>
+      </w:r>
+      <w:proofErr w:type="spellEnd"/>
+      <w:r>
+        <w:t xml:space="preserve"> move </w:t>
+      </w:r>
+      <w:proofErr w:type="spellStart"/>
+      <w:r>
+        <w:t>for</w:t>
+      </w:r>
+      <w:proofErr w:type="spellEnd"/>
+      <w:r>
+        <w:t xml:space="preserve"> the </w:t>
+      </w:r>
+      <w:proofErr w:type="spellStart"/>
+      <w:r>
+        <w:t>next</w:t>
+      </w:r>
+      <w:proofErr w:type="spellEnd"/>
+      <w:r>
+        <w:t xml:space="preserve"> </w:t>
+      </w:r>
+      <w:proofErr w:type="spellStart"/>
+      <w:r>
+        <w:t>position</w:t>
+      </w:r>
+      <w:proofErr w:type="spellEnd"/>
+      <w:r>
+        <w:t xml:space="preserve">, and </w:t>
+      </w:r>
+      <w:proofErr w:type="spellStart"/>
+      <w:r>
+        <w:t>that</w:t>
+      </w:r>
+      <w:proofErr w:type="spellEnd"/>
+      <w:r>
+        <w:t xml:space="preserve"> </w:t>
+      </w:r>
+      <w:proofErr w:type="spellStart"/>
+      <w:r>
+        <w:t>calculation</w:t>
+      </w:r>
+      <w:proofErr w:type="spellEnd"/>
+      <w:r>
+        <w:t xml:space="preserve"> is the </w:t>
+      </w:r>
+      <w:proofErr w:type="spellStart"/>
+      <w:r>
+        <w:t>current</w:t>
+      </w:r>
+      <w:proofErr w:type="spellEnd"/>
+      <w:r>
+        <w:t xml:space="preserve"> x and y </w:t>
+      </w:r>
+      <w:proofErr w:type="spellStart"/>
+      <w:r>
+        <w:t>position</w:t>
+      </w:r>
+      <w:proofErr w:type="spellEnd"/>
+      <w:r>
+        <w:t xml:space="preserve"> +</w:t>
+      </w:r>
+      <w:r>
+        <w:t xml:space="preserve"> the move </w:t>
+      </w:r>
+      <w:proofErr w:type="spellStart"/>
+      <w:r>
+        <w:t>dx</w:t>
+      </w:r>
+      <w:proofErr w:type="spellEnd"/>
+      <w:r>
+        <w:t xml:space="preserve"> and </w:t>
+      </w:r>
+      <w:proofErr w:type="spellStart"/>
+      <w:r>
+        <w:t>dy</w:t>
+      </w:r>
+      <w:proofErr w:type="spellEnd"/>
+      <w:r>
+        <w:t xml:space="preserve"> + </w:t>
+      </w:r>
+      <w:proofErr w:type="spellStart"/>
+      <w:r>
+        <w:t>another</w:t>
+      </w:r>
+      <w:proofErr w:type="spellEnd"/>
+      <w:r>
+        <w:t xml:space="preserve"> move to </w:t>
+      </w:r>
+      <w:proofErr w:type="spellStart"/>
+      <w:r>
+        <w:t>see</w:t>
+      </w:r>
+      <w:proofErr w:type="spellEnd"/>
+      <w:r>
+        <w:t xml:space="preserve"> the </w:t>
+      </w:r>
+      <w:proofErr w:type="spellStart"/>
+      <w:r>
+        <w:t>next</w:t>
+      </w:r>
+      <w:proofErr w:type="spellEnd"/>
+      <w:r>
+        <w:t xml:space="preserve"> </w:t>
+      </w:r>
+      <w:proofErr w:type="spellStart"/>
+      <w:r>
+        <w:t>position</w:t>
+      </w:r>
+      <w:proofErr w:type="spellEnd"/>
+      <w:r>
+        <w:t xml:space="preserve">.  </w:t>
+      </w:r>
+    </w:p>
+    <w:p/>
+    <w:p>
+      <w:proofErr w:type="spellStart"/>
+      <w:r>
+        <w:t>Then</w:t>
+      </w:r>
+      <w:proofErr w:type="spellEnd"/>
+      <w:r>
+        <w:t xml:space="preserve"> I check </w:t>
+      </w:r>
+      <w:proofErr w:type="spellStart"/>
+      <w:r>
+        <w:t>if</w:t>
+      </w:r>
+      <w:proofErr w:type="spellEnd"/>
+      <w:r>
+        <w:t xml:space="preserve"> the </w:t>
+      </w:r>
+      <w:proofErr w:type="spellStart"/>
+      <w:r>
+        <w:t>calculated</w:t>
+      </w:r>
+      <w:proofErr w:type="spellEnd"/>
+      <w:r>
+        <w:t xml:space="preserve"> move is out of the board </w:t>
+      </w:r>
+      <w:proofErr w:type="spellStart"/>
+      <w:r>
+        <w:t>or</w:t>
+      </w:r>
+      <w:proofErr w:type="spellEnd"/>
+      <w:r>
+        <w:t xml:space="preserve"> the </w:t>
+      </w:r>
+      <w:proofErr w:type="spellStart"/>
+      <w:r>
+        <w:t>tile</w:t>
+      </w:r>
+      <w:proofErr w:type="spellEnd"/>
+      <w:r>
+        <w:t xml:space="preserve"> is </w:t>
+      </w:r>
+      <w:proofErr w:type="spellStart"/>
+      <w:r>
+        <w:t>already</w:t>
+      </w:r>
+      <w:proofErr w:type="spellEnd"/>
+      <w:r>
+        <w:t xml:space="preserve"> </w:t>
+      </w:r>
+      <w:proofErr w:type="spellStart"/>
+      <w:r>
+        <w:t>filled</w:t>
+      </w:r>
+      <w:proofErr w:type="spellEnd"/>
+      <w:r>
+        <w:t>.</w:t>
+      </w:r>
+    </w:p>
+    <w:p>
+      <w:proofErr w:type="spellStart"/>
+      <w:r>
+        <w:lastRenderedPageBreak/>
+        <w:t>Than</w:t>
+      </w:r>
+      <w:proofErr w:type="spellEnd"/>
+      <w:r>
+        <w:t xml:space="preserve"> all the </w:t>
+      </w:r>
+      <w:proofErr w:type="spellStart"/>
+      <w:r>
+        <w:t>successfull</w:t>
+      </w:r>
+      <w:proofErr w:type="spellEnd"/>
+      <w:r>
+        <w:t xml:space="preserve"> moves are </w:t>
+      </w:r>
+      <w:proofErr w:type="spellStart"/>
+      <w:r>
+        <w:t>stored</w:t>
+      </w:r>
+      <w:proofErr w:type="spellEnd"/>
+      <w:r>
+        <w:t xml:space="preserve"> in the </w:t>
+      </w:r>
+      <w:proofErr w:type="spellStart"/>
+      <w:r>
+        <w:t>moveCounts</w:t>
+      </w:r>
+      <w:proofErr w:type="spellEnd"/>
+      <w:r>
+        <w:t xml:space="preserve"> </w:t>
+      </w:r>
+      <w:proofErr w:type="spellStart"/>
+      <w:r>
+        <w:t>variable</w:t>
+      </w:r>
+      <w:proofErr w:type="spellEnd"/>
+      <w:r>
+        <w:t xml:space="preserve"> and </w:t>
+      </w:r>
+      <w:proofErr w:type="spellStart"/>
+      <w:r>
+        <w:t>sort</w:t>
+      </w:r>
+      <w:proofErr w:type="spellEnd"/>
+      <w:r>
+        <w:t xml:space="preserve"> it.</w:t>
+      </w:r>
+      <w:r>
+        <w:t xml:space="preserve"> </w:t>
+      </w:r>
+    </w:p>
+    <w:p>
+      <w:proofErr w:type="spellStart"/>
+      <w:r>
+        <w:t>Now</w:t>
+      </w:r>
+      <w:proofErr w:type="spellEnd"/>
+      <w:r>
+        <w:t xml:space="preserve"> I return </w:t>
+      </w:r>
+    </w:p>
+    <w:p/>
+    <w:p/>
+    <w:p/>
+    <w:p/>
+    <w:p/>
+    <w:p>
+      <w:r>
+        <w:rPr>
+          <w:noProof/>
+        </w:rPr>
+        <w:drawing>
+          <wp:inline distT="0" distB="0" distL="0" distR="0">
+            <wp:extent cx="4778428" cy="2832100"/>
+            <wp:effectExtent l="19050" t="0" r="3122" b="0"/>
+            <wp:docPr id="15" name="Afbeelding 15" descr="D:\Year 3\Screen shots\solve solution.png"/>
+            <wp:cNvGraphicFramePr>
+              <a:graphicFrameLocks xmlns:a="http://schemas.openxmlformats.org/drawingml/2006/main" noChangeAspect="1"/>
+            </wp:cNvGraphicFramePr>
+            <a:graphic xmlns:a="http://schemas.openxmlformats.org/drawingml/2006/main">
+              <a:graphicData uri="http://schemas.openxmlformats.org/drawingml/2006/picture">
+                <pic:pic xmlns:pic="http://schemas.openxmlformats.org/drawingml/2006/picture">
+                  <pic:nvPicPr>
+                    <pic:cNvPr id="0" name="Picture 15" descr="D:\Year 3\Screen shots\solve solution.png"/>
+                    <pic:cNvPicPr>
+                      <a:picLocks noChangeAspect="1" noChangeArrowheads="1"/>
+                    </pic:cNvPicPr>
+                  </pic:nvPicPr>
+                  <pic:blipFill>
+                    <a:blip r:embed="rId12" cstate="print"/>
+                    <a:srcRect/>
+                    <a:stretch>
+                      <a:fillRect/>
+                    </a:stretch>
+                  </pic:blipFill>
+                  <pic:spPr bwMode="auto">
+                    <a:xfrm>
+                      <a:off x="0" y="0"/>
+                      <a:ext cx="4779777" cy="2832899"/>
+                    </a:xfrm>
+                    <a:prstGeom prst="rect">
+                      <a:avLst/>
+                    </a:prstGeom>
+                    <a:noFill/>
+                    <a:ln w="9525">
+                      <a:noFill/>
+                      <a:miter lim="800000"/>
+                      <a:headEnd/>
+                      <a:tailEnd/>
+                    </a:ln>
+                  </pic:spPr>
+                </pic:pic>
+              </a:graphicData>
+            </a:graphic>
+          </wp:inline>
+        </w:drawing>
+      </w:r>
+    </w:p>
+    <w:p/>
+    <w:p/>
     <w:p/>
     <w:p/>
     <w:p>
@@ -624,6 +1597,1813 @@
           <w:b/>
         </w:rPr>
       </w:pPr>
+      <w:r>
+        <w:rPr>
+          <w:b/>
+          <w:noProof/>
+        </w:rPr>
+        <w:lastRenderedPageBreak/>
+        <w:drawing>
+          <wp:inline distT="0" distB="0" distL="0" distR="0">
+            <wp:extent cx="4711700" cy="3001289"/>
+            <wp:effectExtent l="19050" t="0" r="0" b="0"/>
+            <wp:docPr id="8" name="Afbeelding 8" descr="D:\Year 3\Screen shots\input start position knight's tour.png"/>
+            <wp:cNvGraphicFramePr>
+              <a:graphicFrameLocks xmlns:a="http://schemas.openxmlformats.org/drawingml/2006/main" noChangeAspect="1"/>
+            </wp:cNvGraphicFramePr>
+            <a:graphic xmlns:a="http://schemas.openxmlformats.org/drawingml/2006/main">
+              <a:graphicData uri="http://schemas.openxmlformats.org/drawingml/2006/picture">
+                <pic:pic xmlns:pic="http://schemas.openxmlformats.org/drawingml/2006/picture">
+                  <pic:nvPicPr>
+                    <pic:cNvPr id="0" name="Picture 8" descr="D:\Year 3\Screen shots\input start position knight's tour.png"/>
+                    <pic:cNvPicPr>
+                      <a:picLocks noChangeAspect="1" noChangeArrowheads="1"/>
+                    </pic:cNvPicPr>
+                  </pic:nvPicPr>
+                  <pic:blipFill>
+                    <a:blip r:embed="rId13" cstate="print"/>
+                    <a:srcRect/>
+                    <a:stretch>
+                      <a:fillRect/>
+                    </a:stretch>
+                  </pic:blipFill>
+                  <pic:spPr bwMode="auto">
+                    <a:xfrm>
+                      <a:off x="0" y="0"/>
+                      <a:ext cx="4718615" cy="3005694"/>
+                    </a:xfrm>
+                    <a:prstGeom prst="rect">
+                      <a:avLst/>
+                    </a:prstGeom>
+                    <a:noFill/>
+                    <a:ln w="9525">
+                      <a:noFill/>
+                      <a:miter lim="800000"/>
+                      <a:headEnd/>
+                      <a:tailEnd/>
+                    </a:ln>
+                  </pic:spPr>
+                </pic:pic>
+              </a:graphicData>
+            </a:graphic>
+          </wp:inline>
+        </w:drawing>
+      </w:r>
+    </w:p>
+    <w:p>
+      <w:pPr>
+        <w:rPr>
+          <w:b/>
+        </w:rPr>
+      </w:pPr>
+      <w:r>
+        <w:rPr>
+          <w:b/>
+        </w:rPr>
+        <w:t xml:space="preserve">First I </w:t>
+      </w:r>
+      <w:proofErr w:type="spellStart"/>
+      <w:r>
+        <w:rPr>
+          <w:b/>
+        </w:rPr>
+        <w:t>tell</w:t>
+      </w:r>
+      <w:proofErr w:type="spellEnd"/>
+      <w:r>
+        <w:rPr>
+          <w:b/>
+        </w:rPr>
+        <w:t xml:space="preserve"> the user to </w:t>
+      </w:r>
+      <w:proofErr w:type="spellStart"/>
+      <w:r>
+        <w:rPr>
+          <w:b/>
+        </w:rPr>
+        <w:t>give</w:t>
+      </w:r>
+      <w:proofErr w:type="spellEnd"/>
+      <w:r>
+        <w:rPr>
+          <w:b/>
+        </w:rPr>
+        <w:t xml:space="preserve"> a letter </w:t>
+      </w:r>
+      <w:proofErr w:type="spellStart"/>
+      <w:r>
+        <w:rPr>
+          <w:b/>
+        </w:rPr>
+        <w:t>between</w:t>
+      </w:r>
+      <w:proofErr w:type="spellEnd"/>
+      <w:r>
+        <w:rPr>
+          <w:b/>
+        </w:rPr>
+        <w:t xml:space="preserve"> ´a´ and ´h´ and </w:t>
+      </w:r>
+      <w:proofErr w:type="spellStart"/>
+      <w:r>
+        <w:rPr>
+          <w:b/>
+        </w:rPr>
+        <w:t>also</w:t>
+      </w:r>
+      <w:proofErr w:type="spellEnd"/>
+      <w:r>
+        <w:rPr>
+          <w:b/>
+        </w:rPr>
+        <w:t xml:space="preserve"> set a </w:t>
+      </w:r>
+      <w:proofErr w:type="spellStart"/>
+      <w:r>
+        <w:rPr>
+          <w:b/>
+        </w:rPr>
+        <w:t>number</w:t>
+      </w:r>
+      <w:proofErr w:type="spellEnd"/>
+      <w:r>
+        <w:rPr>
+          <w:b/>
+        </w:rPr>
+        <w:t xml:space="preserve"> </w:t>
+      </w:r>
+      <w:proofErr w:type="spellStart"/>
+      <w:r>
+        <w:rPr>
+          <w:b/>
+        </w:rPr>
+        <w:t>between</w:t>
+      </w:r>
+      <w:proofErr w:type="spellEnd"/>
+      <w:r>
+        <w:rPr>
+          <w:b/>
+        </w:rPr>
+        <w:t xml:space="preserve"> 1 and 8. Just </w:t>
+      </w:r>
+      <w:proofErr w:type="spellStart"/>
+      <w:r>
+        <w:rPr>
+          <w:b/>
+        </w:rPr>
+        <w:t>like</w:t>
+      </w:r>
+      <w:proofErr w:type="spellEnd"/>
+      <w:r>
+        <w:rPr>
+          <w:b/>
+        </w:rPr>
+        <w:t xml:space="preserve"> </w:t>
+      </w:r>
+      <w:proofErr w:type="spellStart"/>
+      <w:r>
+        <w:rPr>
+          <w:b/>
+        </w:rPr>
+        <w:t>on</w:t>
+      </w:r>
+      <w:proofErr w:type="spellEnd"/>
+      <w:r>
+        <w:rPr>
+          <w:b/>
+        </w:rPr>
+        <w:t xml:space="preserve"> a </w:t>
+      </w:r>
+      <w:proofErr w:type="spellStart"/>
+      <w:r>
+        <w:rPr>
+          <w:b/>
+        </w:rPr>
+        <w:t>chessboard</w:t>
+      </w:r>
+      <w:proofErr w:type="spellEnd"/>
+      <w:r>
+        <w:rPr>
+          <w:b/>
+        </w:rPr>
+        <w:t xml:space="preserve"> </w:t>
+      </w:r>
+      <w:proofErr w:type="spellStart"/>
+      <w:r>
+        <w:rPr>
+          <w:b/>
+        </w:rPr>
+        <w:t>you</w:t>
+      </w:r>
+      <w:proofErr w:type="spellEnd"/>
+      <w:r>
+        <w:rPr>
+          <w:b/>
+        </w:rPr>
+        <w:t xml:space="preserve"> have </w:t>
+      </w:r>
+      <w:proofErr w:type="spellStart"/>
+      <w:r>
+        <w:rPr>
+          <w:b/>
+        </w:rPr>
+        <w:t>than</w:t>
+      </w:r>
+      <w:proofErr w:type="spellEnd"/>
+      <w:r>
+        <w:rPr>
+          <w:b/>
+        </w:rPr>
+        <w:t xml:space="preserve"> a1,b1,c1 etc. </w:t>
+      </w:r>
+      <w:proofErr w:type="spellStart"/>
+      <w:r>
+        <w:rPr>
+          <w:b/>
+        </w:rPr>
+        <w:t>After</w:t>
+      </w:r>
+      <w:proofErr w:type="spellEnd"/>
+      <w:r>
+        <w:rPr>
+          <w:b/>
+        </w:rPr>
+        <w:t xml:space="preserve"> </w:t>
+      </w:r>
+      <w:proofErr w:type="spellStart"/>
+      <w:r>
+        <w:rPr>
+          <w:b/>
+        </w:rPr>
+        <w:t>that</w:t>
+      </w:r>
+      <w:proofErr w:type="spellEnd"/>
+      <w:r>
+        <w:rPr>
+          <w:b/>
+        </w:rPr>
+        <w:t xml:space="preserve"> I check </w:t>
+      </w:r>
+      <w:proofErr w:type="spellStart"/>
+      <w:r>
+        <w:rPr>
+          <w:b/>
+        </w:rPr>
+        <w:t>if</w:t>
+      </w:r>
+      <w:proofErr w:type="spellEnd"/>
+      <w:r>
+        <w:rPr>
+          <w:b/>
+        </w:rPr>
+        <w:t xml:space="preserve"> the input </w:t>
+      </w:r>
+      <w:proofErr w:type="spellStart"/>
+      <w:r>
+        <w:rPr>
+          <w:b/>
+        </w:rPr>
+        <w:t>you</w:t>
+      </w:r>
+      <w:proofErr w:type="spellEnd"/>
+      <w:r>
+        <w:rPr>
+          <w:b/>
+        </w:rPr>
+        <w:t xml:space="preserve"> gave is the correct input to start the </w:t>
+      </w:r>
+      <w:proofErr w:type="spellStart"/>
+      <w:r>
+        <w:rPr>
+          <w:b/>
+        </w:rPr>
+        <w:t>solution</w:t>
+      </w:r>
+      <w:proofErr w:type="spellEnd"/>
+      <w:r>
+        <w:rPr>
+          <w:b/>
+        </w:rPr>
+        <w:t>.</w:t>
+      </w:r>
+      <w:r>
+        <w:rPr>
+          <w:b/>
+        </w:rPr>
+        <w:t xml:space="preserve"> as long </w:t>
+      </w:r>
+      <w:proofErr w:type="spellStart"/>
+      <w:r>
+        <w:rPr>
+          <w:b/>
+        </w:rPr>
+        <w:t>you</w:t>
+      </w:r>
+      <w:proofErr w:type="spellEnd"/>
+      <w:r>
+        <w:rPr>
+          <w:b/>
+        </w:rPr>
+        <w:t xml:space="preserve"> put in the wrong input </w:t>
+      </w:r>
+      <w:proofErr w:type="spellStart"/>
+      <w:r>
+        <w:rPr>
+          <w:b/>
+        </w:rPr>
+        <w:t>it</w:t>
+      </w:r>
+      <w:proofErr w:type="spellEnd"/>
+      <w:r>
+        <w:rPr>
+          <w:b/>
+        </w:rPr>
+        <w:t xml:space="preserve"> </w:t>
+      </w:r>
+      <w:proofErr w:type="spellStart"/>
+      <w:r>
+        <w:rPr>
+          <w:b/>
+        </w:rPr>
+        <w:t>will</w:t>
+      </w:r>
+      <w:proofErr w:type="spellEnd"/>
+      <w:r>
+        <w:rPr>
+          <w:b/>
+        </w:rPr>
+        <w:t xml:space="preserve"> keep looping </w:t>
+      </w:r>
+      <w:proofErr w:type="spellStart"/>
+      <w:r>
+        <w:rPr>
+          <w:b/>
+        </w:rPr>
+        <w:t>through</w:t>
+      </w:r>
+      <w:proofErr w:type="spellEnd"/>
+      <w:r>
+        <w:rPr>
+          <w:b/>
+        </w:rPr>
+        <w:t xml:space="preserve"> </w:t>
+      </w:r>
+      <w:proofErr w:type="spellStart"/>
+      <w:r>
+        <w:rPr>
+          <w:b/>
+        </w:rPr>
+        <w:t>it</w:t>
+      </w:r>
+      <w:proofErr w:type="spellEnd"/>
+      <w:r>
+        <w:rPr>
+          <w:b/>
+        </w:rPr>
+        <w:t xml:space="preserve"> </w:t>
+      </w:r>
+      <w:proofErr w:type="spellStart"/>
+      <w:r>
+        <w:rPr>
+          <w:b/>
+        </w:rPr>
+        <w:t>untill</w:t>
+      </w:r>
+      <w:proofErr w:type="spellEnd"/>
+      <w:r>
+        <w:rPr>
+          <w:b/>
+        </w:rPr>
+        <w:t xml:space="preserve"> </w:t>
+      </w:r>
+      <w:proofErr w:type="spellStart"/>
+      <w:r>
+        <w:rPr>
+          <w:b/>
+        </w:rPr>
+        <w:t>you</w:t>
+      </w:r>
+      <w:proofErr w:type="spellEnd"/>
+      <w:r>
+        <w:rPr>
+          <w:b/>
+        </w:rPr>
+        <w:t xml:space="preserve"> </w:t>
+      </w:r>
+      <w:proofErr w:type="spellStart"/>
+      <w:r>
+        <w:rPr>
+          <w:b/>
+        </w:rPr>
+        <w:t>get</w:t>
+      </w:r>
+      <w:proofErr w:type="spellEnd"/>
+      <w:r>
+        <w:rPr>
+          <w:b/>
+        </w:rPr>
+        <w:t xml:space="preserve"> </w:t>
+      </w:r>
+      <w:proofErr w:type="spellStart"/>
+      <w:r>
+        <w:rPr>
+          <w:b/>
+        </w:rPr>
+        <w:t>it</w:t>
+      </w:r>
+      <w:proofErr w:type="spellEnd"/>
+      <w:r>
+        <w:rPr>
+          <w:b/>
+        </w:rPr>
+        <w:t xml:space="preserve"> right.</w:t>
+      </w:r>
+    </w:p>
+    <w:p>
+      <w:pPr>
+        <w:rPr>
+          <w:b/>
+        </w:rPr>
+      </w:pPr>
+      <w:r>
+        <w:rPr>
+          <w:b/>
+        </w:rPr>
+        <w:drawing>
+          <wp:inline distT="0" distB="0" distL="0" distR="0">
+            <wp:extent cx="4173707" cy="298450"/>
+            <wp:effectExtent l="19050" t="0" r="0" b="0"/>
+            <wp:docPr id="10" name="Afbeelding 5" descr="D:\Year 3\Screen shots\boardSize in method call.png"/>
+            <wp:cNvGraphicFramePr>
+              <a:graphicFrameLocks xmlns:a="http://schemas.openxmlformats.org/drawingml/2006/main" noChangeAspect="1"/>
+            </wp:cNvGraphicFramePr>
+            <a:graphic xmlns:a="http://schemas.openxmlformats.org/drawingml/2006/main">
+              <a:graphicData uri="http://schemas.openxmlformats.org/drawingml/2006/picture">
+                <pic:pic xmlns:pic="http://schemas.openxmlformats.org/drawingml/2006/picture">
+                  <pic:nvPicPr>
+                    <pic:cNvPr id="0" name="Picture 5" descr="D:\Year 3\Screen shots\boardSize in method call.png"/>
+                    <pic:cNvPicPr>
+                      <a:picLocks noChangeAspect="1" noChangeArrowheads="1"/>
+                    </pic:cNvPicPr>
+                  </pic:nvPicPr>
+                  <pic:blipFill>
+                    <a:blip r:embed="rId7" cstate="print"/>
+                    <a:srcRect/>
+                    <a:stretch>
+                      <a:fillRect/>
+                    </a:stretch>
+                  </pic:blipFill>
+                  <pic:spPr bwMode="auto">
+                    <a:xfrm>
+                      <a:off x="0" y="0"/>
+                      <a:ext cx="4174627" cy="298516"/>
+                    </a:xfrm>
+                    <a:prstGeom prst="rect">
+                      <a:avLst/>
+                    </a:prstGeom>
+                    <a:noFill/>
+                    <a:ln w="9525">
+                      <a:noFill/>
+                      <a:miter lim="800000"/>
+                      <a:headEnd/>
+                      <a:tailEnd/>
+                    </a:ln>
+                  </pic:spPr>
+                </pic:pic>
+              </a:graphicData>
+            </a:graphic>
+          </wp:inline>
+        </w:drawing>
+      </w:r>
+    </w:p>
+    <w:p>
+      <w:pPr>
+        <w:rPr>
+          <w:b/>
+        </w:rPr>
+      </w:pPr>
+      <w:proofErr w:type="spellStart"/>
+      <w:r>
+        <w:rPr>
+          <w:b/>
+        </w:rPr>
+        <w:t>Now</w:t>
+      </w:r>
+      <w:proofErr w:type="spellEnd"/>
+      <w:r>
+        <w:rPr>
+          <w:b/>
+        </w:rPr>
+        <w:t xml:space="preserve"> </w:t>
+      </w:r>
+      <w:proofErr w:type="spellStart"/>
+      <w:r>
+        <w:rPr>
+          <w:b/>
+        </w:rPr>
+        <w:t>that</w:t>
+      </w:r>
+      <w:proofErr w:type="spellEnd"/>
+      <w:r>
+        <w:rPr>
+          <w:b/>
+        </w:rPr>
+        <w:t xml:space="preserve"> </w:t>
+      </w:r>
+      <w:proofErr w:type="spellStart"/>
+      <w:r>
+        <w:rPr>
+          <w:b/>
+        </w:rPr>
+        <w:t>you</w:t>
+      </w:r>
+      <w:proofErr w:type="spellEnd"/>
+      <w:r>
+        <w:rPr>
+          <w:b/>
+        </w:rPr>
+        <w:t xml:space="preserve"> have put in the correct </w:t>
+      </w:r>
+      <w:proofErr w:type="spellStart"/>
+      <w:r>
+        <w:rPr>
+          <w:b/>
+        </w:rPr>
+        <w:t>position</w:t>
+      </w:r>
+      <w:proofErr w:type="spellEnd"/>
+      <w:r>
+        <w:rPr>
+          <w:b/>
+        </w:rPr>
+        <w:t xml:space="preserve"> of the </w:t>
+      </w:r>
+      <w:proofErr w:type="spellStart"/>
+      <w:r>
+        <w:rPr>
+          <w:b/>
+        </w:rPr>
+        <w:t>grid</w:t>
+      </w:r>
+      <w:proofErr w:type="spellEnd"/>
+      <w:r>
+        <w:rPr>
+          <w:b/>
+        </w:rPr>
+        <w:t>.</w:t>
+      </w:r>
+      <w:r>
+        <w:rPr>
+          <w:b/>
+        </w:rPr>
+        <w:t xml:space="preserve"> </w:t>
+      </w:r>
+      <w:r>
+        <w:rPr>
+          <w:b/>
+        </w:rPr>
+        <w:t xml:space="preserve">In </w:t>
+      </w:r>
+      <w:r>
+        <w:rPr>
+          <w:b/>
+        </w:rPr>
+        <w:t xml:space="preserve">the </w:t>
+      </w:r>
+      <w:proofErr w:type="spellStart"/>
+      <w:r>
+        <w:rPr>
+          <w:b/>
+        </w:rPr>
+        <w:t>solve</w:t>
+      </w:r>
+      <w:proofErr w:type="spellEnd"/>
+      <w:r>
+        <w:rPr>
+          <w:b/>
+        </w:rPr>
+        <w:t xml:space="preserve"> </w:t>
+      </w:r>
+      <w:proofErr w:type="spellStart"/>
+      <w:r>
+        <w:rPr>
+          <w:b/>
+        </w:rPr>
+        <w:t>method</w:t>
+      </w:r>
+      <w:proofErr w:type="spellEnd"/>
+      <w:r>
+        <w:rPr>
+          <w:b/>
+        </w:rPr>
+        <w:t xml:space="preserve"> I </w:t>
+      </w:r>
+      <w:proofErr w:type="spellStart"/>
+      <w:r>
+        <w:rPr>
+          <w:b/>
+        </w:rPr>
+        <w:t>send</w:t>
+      </w:r>
+      <w:proofErr w:type="spellEnd"/>
+      <w:r>
+        <w:rPr>
+          <w:b/>
+        </w:rPr>
+        <w:t xml:space="preserve"> a argument </w:t>
+      </w:r>
+      <w:proofErr w:type="spellStart"/>
+      <w:r>
+        <w:rPr>
+          <w:b/>
+        </w:rPr>
+        <w:t>with</w:t>
+      </w:r>
+      <w:proofErr w:type="spellEnd"/>
+      <w:r>
+        <w:rPr>
+          <w:b/>
+        </w:rPr>
+        <w:t xml:space="preserve"> the input </w:t>
+      </w:r>
+      <w:proofErr w:type="spellStart"/>
+      <w:r>
+        <w:rPr>
+          <w:b/>
+        </w:rPr>
+        <w:t>string</w:t>
+      </w:r>
+      <w:proofErr w:type="spellEnd"/>
+      <w:r>
+        <w:rPr>
+          <w:b/>
+        </w:rPr>
+        <w:t xml:space="preserve"> and the board </w:t>
+      </w:r>
+      <w:proofErr w:type="spellStart"/>
+      <w:r>
+        <w:rPr>
+          <w:b/>
+        </w:rPr>
+        <w:t>size</w:t>
+      </w:r>
+      <w:proofErr w:type="spellEnd"/>
+      <w:r>
+        <w:rPr>
+          <w:b/>
+        </w:rPr>
+        <w:t xml:space="preserve"> </w:t>
+      </w:r>
+      <w:r>
+        <w:rPr>
+          <w:b/>
+        </w:rPr>
+        <w:t xml:space="preserve">to </w:t>
+      </w:r>
+      <w:proofErr w:type="spellStart"/>
+      <w:r>
+        <w:rPr>
+          <w:b/>
+        </w:rPr>
+        <w:t>solve</w:t>
+      </w:r>
+      <w:proofErr w:type="spellEnd"/>
+      <w:r>
+        <w:rPr>
+          <w:b/>
+        </w:rPr>
+        <w:t xml:space="preserve"> the tour.</w:t>
+      </w:r>
+    </w:p>
+    <w:p>
+      <w:pPr>
+        <w:rPr>
+          <w:b/>
+        </w:rPr>
+      </w:pPr>
+    </w:p>
+    <w:p>
+      <w:pPr>
+        <w:rPr>
+          <w:b/>
+        </w:rPr>
+      </w:pPr>
+      <w:r>
+        <w:rPr>
+          <w:b/>
+          <w:noProof/>
+        </w:rPr>
+        <w:drawing>
+          <wp:inline distT="0" distB="0" distL="0" distR="0">
+            <wp:extent cx="3821025" cy="1663700"/>
+            <wp:effectExtent l="19050" t="0" r="8025" b="0"/>
+            <wp:docPr id="9" name="Afbeelding 9" descr="D:\Year 3\Screen shots\solution method start position knight's tour.png"/>
+            <wp:cNvGraphicFramePr>
+              <a:graphicFrameLocks xmlns:a="http://schemas.openxmlformats.org/drawingml/2006/main" noChangeAspect="1"/>
+            </wp:cNvGraphicFramePr>
+            <a:graphic xmlns:a="http://schemas.openxmlformats.org/drawingml/2006/main">
+              <a:graphicData uri="http://schemas.openxmlformats.org/drawingml/2006/picture">
+                <pic:pic xmlns:pic="http://schemas.openxmlformats.org/drawingml/2006/picture">
+                  <pic:nvPicPr>
+                    <pic:cNvPr id="0" name="Picture 9" descr="D:\Year 3\Screen shots\solution method start position knight's tour.png"/>
+                    <pic:cNvPicPr>
+                      <a:picLocks noChangeAspect="1" noChangeArrowheads="1"/>
+                    </pic:cNvPicPr>
+                  </pic:nvPicPr>
+                  <pic:blipFill>
+                    <a:blip r:embed="rId14" cstate="print"/>
+                    <a:srcRect/>
+                    <a:stretch>
+                      <a:fillRect/>
+                    </a:stretch>
+                  </pic:blipFill>
+                  <pic:spPr bwMode="auto">
+                    <a:xfrm>
+                      <a:off x="0" y="0"/>
+                      <a:ext cx="3821025" cy="1663700"/>
+                    </a:xfrm>
+                    <a:prstGeom prst="rect">
+                      <a:avLst/>
+                    </a:prstGeom>
+                    <a:noFill/>
+                    <a:ln w="9525">
+                      <a:noFill/>
+                      <a:miter lim="800000"/>
+                      <a:headEnd/>
+                      <a:tailEnd/>
+                    </a:ln>
+                  </pic:spPr>
+                </pic:pic>
+              </a:graphicData>
+            </a:graphic>
+          </wp:inline>
+        </w:drawing>
+      </w:r>
+    </w:p>
+    <w:p>
+      <w:pPr>
+        <w:rPr>
+          <w:b/>
+        </w:rPr>
+      </w:pPr>
+    </w:p>
+    <w:p>
+      <w:pPr>
+        <w:rPr>
+          <w:b/>
+        </w:rPr>
+      </w:pPr>
+      <w:r>
+        <w:rPr>
+          <w:b/>
+        </w:rPr>
+        <w:t xml:space="preserve">The </w:t>
+      </w:r>
+      <w:proofErr w:type="spellStart"/>
+      <w:r>
+        <w:rPr>
+          <w:b/>
+        </w:rPr>
+        <w:t>calculation</w:t>
+      </w:r>
+      <w:proofErr w:type="spellEnd"/>
+      <w:r>
+        <w:rPr>
+          <w:b/>
+        </w:rPr>
+        <w:t xml:space="preserve"> </w:t>
+      </w:r>
+      <w:proofErr w:type="spellStart"/>
+      <w:r>
+        <w:rPr>
+          <w:b/>
+        </w:rPr>
+        <w:t>for</w:t>
+      </w:r>
+      <w:proofErr w:type="spellEnd"/>
+      <w:r>
+        <w:rPr>
+          <w:b/>
+        </w:rPr>
+        <w:t xml:space="preserve"> x0 is been </w:t>
+      </w:r>
+      <w:proofErr w:type="spellStart"/>
+      <w:r>
+        <w:rPr>
+          <w:b/>
+        </w:rPr>
+        <w:t>done</w:t>
+      </w:r>
+      <w:proofErr w:type="spellEnd"/>
+      <w:r>
+        <w:rPr>
+          <w:b/>
+        </w:rPr>
+        <w:t xml:space="preserve"> </w:t>
+      </w:r>
+      <w:proofErr w:type="spellStart"/>
+      <w:r>
+        <w:rPr>
+          <w:b/>
+        </w:rPr>
+        <w:t>by</w:t>
+      </w:r>
+      <w:proofErr w:type="spellEnd"/>
+      <w:r>
+        <w:rPr>
+          <w:b/>
+        </w:rPr>
+        <w:t xml:space="preserve"> </w:t>
+      </w:r>
+      <w:proofErr w:type="spellStart"/>
+      <w:r>
+        <w:rPr>
+          <w:b/>
+        </w:rPr>
+        <w:t>getting</w:t>
+      </w:r>
+      <w:proofErr w:type="spellEnd"/>
+      <w:r>
+        <w:rPr>
+          <w:b/>
+        </w:rPr>
+        <w:t xml:space="preserve"> the </w:t>
+      </w:r>
+      <w:proofErr w:type="spellStart"/>
+      <w:r>
+        <w:rPr>
+          <w:b/>
+        </w:rPr>
+        <w:t>first</w:t>
+      </w:r>
+      <w:proofErr w:type="spellEnd"/>
+      <w:r>
+        <w:rPr>
+          <w:b/>
+        </w:rPr>
+        <w:t xml:space="preserve"> index </w:t>
+      </w:r>
+      <w:proofErr w:type="spellStart"/>
+      <w:r>
+        <w:rPr>
+          <w:b/>
+        </w:rPr>
+        <w:t>from</w:t>
+      </w:r>
+      <w:proofErr w:type="spellEnd"/>
+      <w:r>
+        <w:rPr>
+          <w:b/>
+        </w:rPr>
+        <w:t xml:space="preserve"> the </w:t>
+      </w:r>
+      <w:proofErr w:type="spellStart"/>
+      <w:r>
+        <w:rPr>
+          <w:b/>
+        </w:rPr>
+        <w:t>string</w:t>
+      </w:r>
+      <w:proofErr w:type="spellEnd"/>
+      <w:r>
+        <w:rPr>
+          <w:b/>
+        </w:rPr>
+        <w:t xml:space="preserve"> </w:t>
+      </w:r>
+      <w:r>
+        <w:rPr>
+          <w:b/>
+          <w:u w:val="single"/>
+        </w:rPr>
+        <w:t>start</w:t>
+      </w:r>
+      <w:r>
+        <w:rPr>
+          <w:b/>
+        </w:rPr>
+        <w:t xml:space="preserve"> </w:t>
+      </w:r>
+      <w:r>
+        <w:rPr>
+          <w:b/>
+        </w:rPr>
+        <w:t xml:space="preserve">and </w:t>
+      </w:r>
+      <w:proofErr w:type="spellStart"/>
+      <w:r>
+        <w:rPr>
+          <w:b/>
+        </w:rPr>
+        <w:t>subtract</w:t>
+      </w:r>
+      <w:proofErr w:type="spellEnd"/>
+      <w:r>
+        <w:rPr>
+          <w:b/>
+        </w:rPr>
+        <w:t xml:space="preserve"> the </w:t>
+      </w:r>
+      <w:proofErr w:type="spellStart"/>
+      <w:r>
+        <w:rPr>
+          <w:b/>
+        </w:rPr>
+        <w:t>charcter</w:t>
+      </w:r>
+      <w:proofErr w:type="spellEnd"/>
+      <w:r>
+        <w:rPr>
+          <w:b/>
+        </w:rPr>
+        <w:t xml:space="preserve"> 'a'</w:t>
+      </w:r>
+      <w:r>
+        <w:rPr>
+          <w:b/>
+        </w:rPr>
+        <w:t>.</w:t>
+      </w:r>
+    </w:p>
+    <w:p>
+      <w:pPr>
+        <w:rPr>
+          <w:b/>
+        </w:rPr>
+      </w:pPr>
+      <w:proofErr w:type="spellStart"/>
+      <w:r>
+        <w:rPr>
+          <w:b/>
+        </w:rPr>
+        <w:t>example</w:t>
+      </w:r>
+      <w:proofErr w:type="spellEnd"/>
+      <w:r>
+        <w:rPr>
+          <w:b/>
+        </w:rPr>
+        <w:t>:</w:t>
+      </w:r>
+    </w:p>
+    <w:p>
+      <w:pPr>
+        <w:pStyle w:val="Lijstalinea"/>
+        <w:numPr>
+          <w:ilvl w:val="0"/>
+          <w:numId w:val="4"/>
+        </w:numPr>
+        <w:rPr>
+          <w:b/>
+        </w:rPr>
+      </w:pPr>
+      <w:proofErr w:type="spellStart"/>
+      <w:r>
+        <w:rPr>
+          <w:b/>
+        </w:rPr>
+        <w:t>string</w:t>
+      </w:r>
+      <w:proofErr w:type="spellEnd"/>
+      <w:r>
+        <w:rPr>
+          <w:b/>
+        </w:rPr>
+        <w:t xml:space="preserve"> input = a1;</w:t>
+      </w:r>
+    </w:p>
+    <w:p>
+      <w:pPr>
+        <w:pStyle w:val="Lijstalinea"/>
+        <w:numPr>
+          <w:ilvl w:val="0"/>
+          <w:numId w:val="4"/>
+        </w:numPr>
+        <w:rPr>
+          <w:b/>
+        </w:rPr>
+      </w:pPr>
+      <w:r>
+        <w:rPr>
+          <w:b/>
+        </w:rPr>
+        <w:t>x0 = 'a' - 'a' = 0</w:t>
+      </w:r>
+    </w:p>
+    <w:p>
+      <w:pPr>
+        <w:rPr>
+          <w:b/>
+        </w:rPr>
+      </w:pPr>
+      <w:proofErr w:type="spellStart"/>
+      <w:r>
+        <w:rPr>
+          <w:b/>
+        </w:rPr>
+        <w:t>So</w:t>
+      </w:r>
+      <w:proofErr w:type="spellEnd"/>
+      <w:r>
+        <w:rPr>
+          <w:b/>
+        </w:rPr>
+        <w:t xml:space="preserve"> x0 = 0, and </w:t>
+      </w:r>
+      <w:proofErr w:type="spellStart"/>
+      <w:r>
+        <w:rPr>
+          <w:b/>
+        </w:rPr>
+        <w:t>that</w:t>
+      </w:r>
+      <w:proofErr w:type="spellEnd"/>
+      <w:r>
+        <w:rPr>
+          <w:b/>
+        </w:rPr>
+        <w:t xml:space="preserve"> is the index </w:t>
+      </w:r>
+      <w:proofErr w:type="spellStart"/>
+      <w:r>
+        <w:rPr>
+          <w:b/>
+        </w:rPr>
+        <w:t>number</w:t>
+      </w:r>
+      <w:proofErr w:type="spellEnd"/>
+      <w:r>
+        <w:rPr>
+          <w:b/>
+        </w:rPr>
+        <w:t xml:space="preserve"> </w:t>
+      </w:r>
+      <w:proofErr w:type="spellStart"/>
+      <w:r>
+        <w:rPr>
+          <w:b/>
+        </w:rPr>
+        <w:t>for</w:t>
+      </w:r>
+      <w:proofErr w:type="spellEnd"/>
+      <w:r>
+        <w:rPr>
+          <w:b/>
+        </w:rPr>
+        <w:t xml:space="preserve"> </w:t>
+      </w:r>
+      <w:r>
+        <w:rPr>
+          <w:b/>
+          <w:i/>
+        </w:rPr>
+        <w:t>data</w:t>
+      </w:r>
+      <w:r>
+        <w:rPr>
+          <w:b/>
+        </w:rPr>
+        <w:t xml:space="preserve"> to set the x </w:t>
+      </w:r>
+      <w:proofErr w:type="spellStart"/>
+      <w:r>
+        <w:rPr>
+          <w:b/>
+        </w:rPr>
+        <w:t>position</w:t>
+      </w:r>
+      <w:proofErr w:type="spellEnd"/>
+      <w:r>
+        <w:rPr>
+          <w:b/>
+        </w:rPr>
+        <w:t xml:space="preserve">. </w:t>
+      </w:r>
+    </w:p>
+    <w:p>
+      <w:pPr>
+        <w:rPr>
+          <w:b/>
+        </w:rPr>
+      </w:pPr>
+    </w:p>
+    <w:p>
+      <w:pPr>
+        <w:rPr>
+          <w:b/>
+        </w:rPr>
+      </w:pPr>
+      <w:r>
+        <w:rPr>
+          <w:b/>
+        </w:rPr>
+        <w:t xml:space="preserve">To </w:t>
+      </w:r>
+      <w:proofErr w:type="spellStart"/>
+      <w:r>
+        <w:rPr>
+          <w:b/>
+        </w:rPr>
+        <w:t>calculate</w:t>
+      </w:r>
+      <w:proofErr w:type="spellEnd"/>
+      <w:r>
+        <w:rPr>
+          <w:b/>
+        </w:rPr>
+        <w:t xml:space="preserve"> y0 </w:t>
+      </w:r>
+      <w:proofErr w:type="spellStart"/>
+      <w:r>
+        <w:rPr>
+          <w:b/>
+        </w:rPr>
+        <w:t>you</w:t>
+      </w:r>
+      <w:proofErr w:type="spellEnd"/>
+      <w:r>
+        <w:rPr>
+          <w:b/>
+        </w:rPr>
+        <w:t xml:space="preserve"> </w:t>
+      </w:r>
+      <w:proofErr w:type="spellStart"/>
+      <w:r>
+        <w:rPr>
+          <w:b/>
+        </w:rPr>
+        <w:t>get</w:t>
+      </w:r>
+      <w:proofErr w:type="spellEnd"/>
+      <w:r>
+        <w:rPr>
+          <w:b/>
+        </w:rPr>
+        <w:t xml:space="preserve"> the </w:t>
+      </w:r>
+      <w:proofErr w:type="spellStart"/>
+      <w:r>
+        <w:rPr>
+          <w:b/>
+        </w:rPr>
+        <w:t>second</w:t>
+      </w:r>
+      <w:proofErr w:type="spellEnd"/>
+      <w:r>
+        <w:rPr>
+          <w:b/>
+        </w:rPr>
+        <w:t xml:space="preserve"> index </w:t>
+      </w:r>
+      <w:proofErr w:type="spellStart"/>
+      <w:r>
+        <w:rPr>
+          <w:b/>
+        </w:rPr>
+        <w:t>from</w:t>
+      </w:r>
+      <w:proofErr w:type="spellEnd"/>
+      <w:r>
+        <w:rPr>
+          <w:b/>
+        </w:rPr>
+        <w:t xml:space="preserve"> the </w:t>
+      </w:r>
+      <w:proofErr w:type="spellStart"/>
+      <w:r>
+        <w:rPr>
+          <w:b/>
+        </w:rPr>
+        <w:t>string</w:t>
+      </w:r>
+      <w:proofErr w:type="spellEnd"/>
+      <w:r>
+        <w:rPr>
+          <w:b/>
+        </w:rPr>
+        <w:t xml:space="preserve"> </w:t>
+      </w:r>
+      <w:r>
+        <w:rPr>
+          <w:b/>
+          <w:u w:val="single"/>
+        </w:rPr>
+        <w:t>start</w:t>
+      </w:r>
+      <w:r>
+        <w:rPr>
+          <w:b/>
+        </w:rPr>
+        <w:t xml:space="preserve"> and </w:t>
+      </w:r>
+      <w:proofErr w:type="spellStart"/>
+      <w:r>
+        <w:rPr>
+          <w:b/>
+        </w:rPr>
+        <w:t>subtract</w:t>
+      </w:r>
+      <w:proofErr w:type="spellEnd"/>
+      <w:r>
+        <w:rPr>
+          <w:b/>
+        </w:rPr>
+        <w:t xml:space="preserve"> '0' and </w:t>
+      </w:r>
+      <w:proofErr w:type="spellStart"/>
+      <w:r>
+        <w:rPr>
+          <w:b/>
+        </w:rPr>
+        <w:t>than</w:t>
+      </w:r>
+      <w:proofErr w:type="spellEnd"/>
+      <w:r>
+        <w:rPr>
+          <w:b/>
+        </w:rPr>
+        <w:t xml:space="preserve"> </w:t>
+      </w:r>
+      <w:proofErr w:type="spellStart"/>
+      <w:r>
+        <w:rPr>
+          <w:b/>
+        </w:rPr>
+        <w:t>with</w:t>
+      </w:r>
+      <w:proofErr w:type="spellEnd"/>
+      <w:r>
+        <w:rPr>
+          <w:b/>
+        </w:rPr>
+        <w:t xml:space="preserve"> </w:t>
+      </w:r>
+      <w:proofErr w:type="spellStart"/>
+      <w:r>
+        <w:rPr>
+          <w:b/>
+        </w:rPr>
+        <w:t>that</w:t>
+      </w:r>
+      <w:proofErr w:type="spellEnd"/>
+      <w:r>
+        <w:rPr>
+          <w:b/>
+        </w:rPr>
+        <w:t xml:space="preserve"> </w:t>
+      </w:r>
+      <w:proofErr w:type="spellStart"/>
+      <w:r>
+        <w:rPr>
+          <w:b/>
+        </w:rPr>
+        <w:t>result</w:t>
+      </w:r>
+      <w:proofErr w:type="spellEnd"/>
+      <w:r>
+        <w:rPr>
+          <w:b/>
+        </w:rPr>
+        <w:t xml:space="preserve"> </w:t>
+      </w:r>
+      <w:proofErr w:type="spellStart"/>
+      <w:r>
+        <w:rPr>
+          <w:b/>
+        </w:rPr>
+        <w:t>you</w:t>
+      </w:r>
+      <w:proofErr w:type="spellEnd"/>
+      <w:r>
+        <w:rPr>
+          <w:b/>
+        </w:rPr>
+        <w:t xml:space="preserve"> </w:t>
+      </w:r>
+      <w:proofErr w:type="spellStart"/>
+      <w:r>
+        <w:rPr>
+          <w:b/>
+        </w:rPr>
+        <w:t>subtract</w:t>
+      </w:r>
+      <w:proofErr w:type="spellEnd"/>
+      <w:r>
+        <w:rPr>
+          <w:b/>
+        </w:rPr>
+        <w:t xml:space="preserve"> </w:t>
+      </w:r>
+      <w:proofErr w:type="spellStart"/>
+      <w:r>
+        <w:rPr>
+          <w:b/>
+        </w:rPr>
+        <w:t>that</w:t>
+      </w:r>
+      <w:proofErr w:type="spellEnd"/>
+      <w:r>
+        <w:rPr>
+          <w:b/>
+        </w:rPr>
+        <w:t xml:space="preserve"> </w:t>
+      </w:r>
+      <w:proofErr w:type="spellStart"/>
+      <w:r>
+        <w:rPr>
+          <w:b/>
+        </w:rPr>
+        <w:t>from</w:t>
+      </w:r>
+      <w:proofErr w:type="spellEnd"/>
+      <w:r>
+        <w:rPr>
+          <w:b/>
+        </w:rPr>
+        <w:t xml:space="preserve"> </w:t>
+      </w:r>
+      <w:proofErr w:type="spellStart"/>
+      <w:r>
+        <w:rPr>
+          <w:b/>
+        </w:rPr>
+        <w:t>boardSize</w:t>
+      </w:r>
+      <w:proofErr w:type="spellEnd"/>
+      <w:r>
+        <w:rPr>
+          <w:b/>
+        </w:rPr>
+        <w:t xml:space="preserve">. </w:t>
+      </w:r>
+    </w:p>
+    <w:p>
+      <w:pPr>
+        <w:rPr>
+          <w:b/>
+        </w:rPr>
+      </w:pPr>
+      <w:proofErr w:type="spellStart"/>
+      <w:r>
+        <w:rPr>
+          <w:b/>
+        </w:rPr>
+        <w:t>example</w:t>
+      </w:r>
+      <w:proofErr w:type="spellEnd"/>
+      <w:r>
+        <w:rPr>
+          <w:b/>
+        </w:rPr>
+        <w:t>:</w:t>
+      </w:r>
+    </w:p>
+    <w:p>
+      <w:pPr>
+        <w:pStyle w:val="Lijstalinea"/>
+        <w:numPr>
+          <w:ilvl w:val="0"/>
+          <w:numId w:val="3"/>
+        </w:numPr>
+        <w:rPr>
+          <w:b/>
+        </w:rPr>
+      </w:pPr>
+      <w:proofErr w:type="spellStart"/>
+      <w:r>
+        <w:rPr>
+          <w:b/>
+        </w:rPr>
+        <w:t>boardSize</w:t>
+      </w:r>
+      <w:proofErr w:type="spellEnd"/>
+      <w:r>
+        <w:rPr>
+          <w:b/>
+        </w:rPr>
+        <w:t xml:space="preserve"> = 8;</w:t>
+      </w:r>
+    </w:p>
+    <w:p>
+      <w:pPr>
+        <w:pStyle w:val="Lijstalinea"/>
+        <w:numPr>
+          <w:ilvl w:val="0"/>
+          <w:numId w:val="3"/>
+        </w:numPr>
+        <w:rPr>
+          <w:b/>
+        </w:rPr>
+      </w:pPr>
+      <w:proofErr w:type="spellStart"/>
+      <w:r>
+        <w:rPr>
+          <w:b/>
+        </w:rPr>
+        <w:t>string</w:t>
+      </w:r>
+      <w:proofErr w:type="spellEnd"/>
+      <w:r>
+        <w:rPr>
+          <w:b/>
+        </w:rPr>
+        <w:t xml:space="preserve"> input = a1;</w:t>
+      </w:r>
+    </w:p>
+    <w:p>
+      <w:pPr>
+        <w:pStyle w:val="Lijstalinea"/>
+        <w:numPr>
+          <w:ilvl w:val="0"/>
+          <w:numId w:val="3"/>
+        </w:numPr>
+        <w:rPr>
+          <w:b/>
+        </w:rPr>
+      </w:pPr>
+      <w:r>
+        <w:rPr>
+          <w:b/>
+        </w:rPr>
+        <w:lastRenderedPageBreak/>
+        <w:t xml:space="preserve">y0 = 8 - (1-'0') = 7; </w:t>
+      </w:r>
+    </w:p>
+    <w:p>
+      <w:pPr>
+        <w:rPr>
+          <w:b/>
+        </w:rPr>
+      </w:pPr>
+      <w:proofErr w:type="spellStart"/>
+      <w:r>
+        <w:rPr>
+          <w:b/>
+        </w:rPr>
+        <w:t>So</w:t>
+      </w:r>
+      <w:proofErr w:type="spellEnd"/>
+      <w:r>
+        <w:rPr>
+          <w:b/>
+        </w:rPr>
+        <w:t xml:space="preserve"> y0 = 7, and </w:t>
+      </w:r>
+      <w:proofErr w:type="spellStart"/>
+      <w:r>
+        <w:rPr>
+          <w:b/>
+        </w:rPr>
+        <w:t>that</w:t>
+      </w:r>
+      <w:proofErr w:type="spellEnd"/>
+      <w:r>
+        <w:rPr>
+          <w:b/>
+        </w:rPr>
+        <w:t xml:space="preserve"> is the index </w:t>
+      </w:r>
+      <w:proofErr w:type="spellStart"/>
+      <w:r>
+        <w:rPr>
+          <w:b/>
+        </w:rPr>
+        <w:t>number</w:t>
+      </w:r>
+      <w:proofErr w:type="spellEnd"/>
+      <w:r>
+        <w:rPr>
+          <w:b/>
+        </w:rPr>
+        <w:t xml:space="preserve"> </w:t>
+      </w:r>
+      <w:proofErr w:type="spellStart"/>
+      <w:r>
+        <w:rPr>
+          <w:b/>
+        </w:rPr>
+        <w:t>for</w:t>
+      </w:r>
+      <w:proofErr w:type="spellEnd"/>
+      <w:r>
+        <w:rPr>
+          <w:b/>
+        </w:rPr>
+        <w:t xml:space="preserve"> </w:t>
+      </w:r>
+      <w:r>
+        <w:rPr>
+          <w:b/>
+          <w:i/>
+        </w:rPr>
+        <w:t>data</w:t>
+      </w:r>
+      <w:r>
+        <w:rPr>
+          <w:b/>
+        </w:rPr>
+        <w:t xml:space="preserve"> to set the y </w:t>
+      </w:r>
+      <w:proofErr w:type="spellStart"/>
+      <w:r>
+        <w:rPr>
+          <w:b/>
+        </w:rPr>
+        <w:t>position</w:t>
+      </w:r>
+      <w:proofErr w:type="spellEnd"/>
+      <w:r>
+        <w:rPr>
+          <w:b/>
+        </w:rPr>
+        <w:t>.</w:t>
+      </w:r>
+    </w:p>
+    <w:p>
+      <w:pPr>
+        <w:rPr>
+          <w:b/>
+        </w:rPr>
+      </w:pPr>
+      <w:proofErr w:type="spellStart"/>
+      <w:r>
+        <w:rPr>
+          <w:b/>
+        </w:rPr>
+        <w:t>Now</w:t>
+      </w:r>
+      <w:proofErr w:type="spellEnd"/>
+      <w:r>
+        <w:rPr>
+          <w:b/>
+        </w:rPr>
+        <w:t xml:space="preserve"> </w:t>
+      </w:r>
+      <w:proofErr w:type="spellStart"/>
+      <w:r>
+        <w:rPr>
+          <w:b/>
+        </w:rPr>
+        <w:t>that</w:t>
+      </w:r>
+      <w:proofErr w:type="spellEnd"/>
+      <w:r>
+        <w:rPr>
+          <w:b/>
+        </w:rPr>
+        <w:t xml:space="preserve"> we have the </w:t>
+      </w:r>
+      <w:proofErr w:type="spellStart"/>
+      <w:r>
+        <w:rPr>
+          <w:b/>
+        </w:rPr>
+        <w:t>calculated</w:t>
+      </w:r>
+      <w:proofErr w:type="spellEnd"/>
+      <w:r>
+        <w:rPr>
+          <w:b/>
+        </w:rPr>
+        <w:t xml:space="preserve"> the x0 and y0 we set </w:t>
+      </w:r>
+      <w:proofErr w:type="spellStart"/>
+      <w:r>
+        <w:rPr>
+          <w:b/>
+        </w:rPr>
+        <w:t>that</w:t>
+      </w:r>
+      <w:proofErr w:type="spellEnd"/>
+      <w:r>
+        <w:rPr>
+          <w:b/>
+        </w:rPr>
+        <w:t xml:space="preserve"> </w:t>
+      </w:r>
+      <w:proofErr w:type="spellStart"/>
+      <w:r>
+        <w:rPr>
+          <w:b/>
+        </w:rPr>
+        <w:t>position</w:t>
+      </w:r>
+      <w:proofErr w:type="spellEnd"/>
+      <w:r>
+        <w:rPr>
+          <w:b/>
+        </w:rPr>
+        <w:t xml:space="preserve"> in </w:t>
+      </w:r>
+      <w:r>
+        <w:rPr>
+          <w:b/>
+          <w:i/>
+        </w:rPr>
+        <w:t>data</w:t>
+      </w:r>
+      <w:r>
+        <w:rPr>
+          <w:b/>
+        </w:rPr>
+        <w:t xml:space="preserve"> and </w:t>
+      </w:r>
+      <w:proofErr w:type="spellStart"/>
+      <w:r>
+        <w:rPr>
+          <w:b/>
+        </w:rPr>
+        <w:t>give</w:t>
+      </w:r>
+      <w:proofErr w:type="spellEnd"/>
+      <w:r>
+        <w:rPr>
+          <w:b/>
+        </w:rPr>
+        <w:t xml:space="preserve"> </w:t>
+      </w:r>
+      <w:proofErr w:type="spellStart"/>
+      <w:r>
+        <w:rPr>
+          <w:b/>
+        </w:rPr>
+        <w:t>that</w:t>
+      </w:r>
+      <w:proofErr w:type="spellEnd"/>
+      <w:r>
+        <w:rPr>
+          <w:b/>
+        </w:rPr>
+        <w:t xml:space="preserve"> the </w:t>
+      </w:r>
+      <w:proofErr w:type="spellStart"/>
+      <w:r>
+        <w:rPr>
+          <w:b/>
+        </w:rPr>
+        <w:t>value</w:t>
+      </w:r>
+      <w:proofErr w:type="spellEnd"/>
+      <w:r>
+        <w:rPr>
+          <w:b/>
+        </w:rPr>
+        <w:t xml:space="preserve"> of 1. </w:t>
+      </w:r>
+      <w:proofErr w:type="spellStart"/>
+      <w:r>
+        <w:rPr>
+          <w:b/>
+        </w:rPr>
+        <w:t>This</w:t>
+      </w:r>
+      <w:proofErr w:type="spellEnd"/>
+      <w:r>
+        <w:rPr>
+          <w:b/>
+        </w:rPr>
+        <w:t xml:space="preserve"> </w:t>
+      </w:r>
+      <w:proofErr w:type="spellStart"/>
+      <w:r>
+        <w:rPr>
+          <w:b/>
+        </w:rPr>
+        <w:t>will</w:t>
+      </w:r>
+      <w:proofErr w:type="spellEnd"/>
+      <w:r>
+        <w:rPr>
+          <w:b/>
+        </w:rPr>
+        <w:t xml:space="preserve"> </w:t>
+      </w:r>
+      <w:proofErr w:type="spellStart"/>
+      <w:r>
+        <w:rPr>
+          <w:b/>
+        </w:rPr>
+        <w:t>result</w:t>
+      </w:r>
+      <w:proofErr w:type="spellEnd"/>
+      <w:r>
+        <w:rPr>
+          <w:b/>
+        </w:rPr>
+        <w:t xml:space="preserve"> </w:t>
+      </w:r>
+      <w:proofErr w:type="spellStart"/>
+      <w:r>
+        <w:rPr>
+          <w:b/>
+        </w:rPr>
+        <w:t>that</w:t>
+      </w:r>
+      <w:proofErr w:type="spellEnd"/>
+      <w:r>
+        <w:rPr>
+          <w:b/>
+        </w:rPr>
+        <w:t xml:space="preserve"> the </w:t>
+      </w:r>
+      <w:proofErr w:type="spellStart"/>
+      <w:r>
+        <w:rPr>
+          <w:b/>
+        </w:rPr>
+        <w:t>starting</w:t>
+      </w:r>
+      <w:proofErr w:type="spellEnd"/>
+      <w:r>
+        <w:rPr>
+          <w:b/>
+        </w:rPr>
+        <w:t xml:space="preserve"> </w:t>
+      </w:r>
+      <w:proofErr w:type="spellStart"/>
+      <w:r>
+        <w:rPr>
+          <w:b/>
+        </w:rPr>
+        <w:t>position</w:t>
+      </w:r>
+      <w:proofErr w:type="spellEnd"/>
+      <w:r>
+        <w:rPr>
+          <w:b/>
+        </w:rPr>
+        <w:t xml:space="preserve"> </w:t>
+      </w:r>
+      <w:proofErr w:type="spellStart"/>
+      <w:r>
+        <w:rPr>
+          <w:b/>
+        </w:rPr>
+        <w:t>with</w:t>
+      </w:r>
+      <w:proofErr w:type="spellEnd"/>
+      <w:r>
+        <w:rPr>
+          <w:b/>
+        </w:rPr>
+        <w:t xml:space="preserve"> the input ´a1´ </w:t>
+      </w:r>
+      <w:proofErr w:type="spellStart"/>
+      <w:r>
+        <w:rPr>
+          <w:b/>
+        </w:rPr>
+        <w:t>will</w:t>
+      </w:r>
+      <w:proofErr w:type="spellEnd"/>
+      <w:r>
+        <w:rPr>
+          <w:b/>
+        </w:rPr>
+        <w:t xml:space="preserve"> </w:t>
+      </w:r>
+      <w:proofErr w:type="spellStart"/>
+      <w:r>
+        <w:rPr>
+          <w:b/>
+        </w:rPr>
+        <w:t>be</w:t>
+      </w:r>
+      <w:proofErr w:type="spellEnd"/>
+      <w:r>
+        <w:rPr>
+          <w:b/>
+        </w:rPr>
+        <w:t xml:space="preserve"> at the </w:t>
+      </w:r>
+      <w:proofErr w:type="spellStart"/>
+      <w:r>
+        <w:rPr>
+          <w:b/>
+        </w:rPr>
+        <w:t>left</w:t>
+      </w:r>
+      <w:proofErr w:type="spellEnd"/>
+      <w:r>
+        <w:rPr>
+          <w:b/>
+        </w:rPr>
+        <w:t xml:space="preserve"> down </w:t>
+      </w:r>
+      <w:proofErr w:type="spellStart"/>
+      <w:r>
+        <w:rPr>
+          <w:b/>
+        </w:rPr>
+        <w:t>conner</w:t>
+      </w:r>
+      <w:proofErr w:type="spellEnd"/>
+      <w:r>
+        <w:rPr>
+          <w:b/>
+        </w:rPr>
+        <w:t>.</w:t>
+      </w:r>
     </w:p>
     <w:p>
       <w:pPr>
@@ -729,6 +3509,119 @@
 <file path=word/numbering.xml><?xml version="1.0" encoding="utf-8"?>
 <w:numbering xmlns:ve="http://schemas.openxmlformats.org/markup-compatibility/2006" xmlns:o="urn:schemas-microsoft-com:office:office" xmlns:r="http://schemas.openxmlformats.org/officeDocument/2006/relationships" xmlns:m="http://schemas.openxmlformats.org/officeDocument/2006/math" xmlns:v="urn:schemas-microsoft-com:vml" xmlns:wp="http://schemas.openxmlformats.org/drawingml/2006/wordprocessingDrawing" xmlns:w10="urn:schemas-microsoft-com:office:word" xmlns:w="http://schemas.openxmlformats.org/wordprocessingml/2006/main" xmlns:wne="http://schemas.microsoft.com/office/word/2006/wordml">
   <w:abstractNum w:abstractNumId="0">
+    <w:nsid w:val="44DC01C7"/>
+    <w:multiLevelType w:val="hybridMultilevel"/>
+    <w:tmpl w:val="C164AD4E"/>
+    <w:lvl w:ilvl="0" w:tplc="04130001">
+      <w:start w:val="1"/>
+      <w:numFmt w:val="bullet"/>
+      <w:lvlText w:val=""/>
+      <w:lvlJc w:val="left"/>
+      <w:pPr>
+        <w:ind w:left="720" w:hanging="360"/>
+      </w:pPr>
+      <w:rPr>
+        <w:rFonts w:ascii="Symbol" w:hAnsi="Symbol" w:hint="default"/>
+      </w:rPr>
+    </w:lvl>
+    <w:lvl w:ilvl="1" w:tplc="04130003" w:tentative="1">
+      <w:start w:val="1"/>
+      <w:numFmt w:val="bullet"/>
+      <w:lvlText w:val="o"/>
+      <w:lvlJc w:val="left"/>
+      <w:pPr>
+        <w:ind w:left="1440" w:hanging="360"/>
+      </w:pPr>
+      <w:rPr>
+        <w:rFonts w:ascii="Courier New" w:hAnsi="Courier New" w:cs="Courier New" w:hint="default"/>
+      </w:rPr>
+    </w:lvl>
+    <w:lvl w:ilvl="2" w:tplc="04130005" w:tentative="1">
+      <w:start w:val="1"/>
+      <w:numFmt w:val="bullet"/>
+      <w:lvlText w:val=""/>
+      <w:lvlJc w:val="left"/>
+      <w:pPr>
+        <w:ind w:left="2160" w:hanging="360"/>
+      </w:pPr>
+      <w:rPr>
+        <w:rFonts w:ascii="Wingdings" w:hAnsi="Wingdings" w:hint="default"/>
+      </w:rPr>
+    </w:lvl>
+    <w:lvl w:ilvl="3" w:tplc="04130001" w:tentative="1">
+      <w:start w:val="1"/>
+      <w:numFmt w:val="bullet"/>
+      <w:lvlText w:val=""/>
+      <w:lvlJc w:val="left"/>
+      <w:pPr>
+        <w:ind w:left="2880" w:hanging="360"/>
+      </w:pPr>
+      <w:rPr>
+        <w:rFonts w:ascii="Symbol" w:hAnsi="Symbol" w:hint="default"/>
+      </w:rPr>
+    </w:lvl>
+    <w:lvl w:ilvl="4" w:tplc="04130003" w:tentative="1">
+      <w:start w:val="1"/>
+      <w:numFmt w:val="bullet"/>
+      <w:lvlText w:val="o"/>
+      <w:lvlJc w:val="left"/>
+      <w:pPr>
+        <w:ind w:left="3600" w:hanging="360"/>
+      </w:pPr>
+      <w:rPr>
+        <w:rFonts w:ascii="Courier New" w:hAnsi="Courier New" w:cs="Courier New" w:hint="default"/>
+      </w:rPr>
+    </w:lvl>
+    <w:lvl w:ilvl="5" w:tplc="04130005" w:tentative="1">
+      <w:start w:val="1"/>
+      <w:numFmt w:val="bullet"/>
+      <w:lvlText w:val=""/>
+      <w:lvlJc w:val="left"/>
+      <w:pPr>
+        <w:ind w:left="4320" w:hanging="360"/>
+      </w:pPr>
+      <w:rPr>
+        <w:rFonts w:ascii="Wingdings" w:hAnsi="Wingdings" w:hint="default"/>
+      </w:rPr>
+    </w:lvl>
+    <w:lvl w:ilvl="6" w:tplc="04130001" w:tentative="1">
+      <w:start w:val="1"/>
+      <w:numFmt w:val="bullet"/>
+      <w:lvlText w:val=""/>
+      <w:lvlJc w:val="left"/>
+      <w:pPr>
+        <w:ind w:left="5040" w:hanging="360"/>
+      </w:pPr>
+      <w:rPr>
+        <w:rFonts w:ascii="Symbol" w:hAnsi="Symbol" w:hint="default"/>
+      </w:rPr>
+    </w:lvl>
+    <w:lvl w:ilvl="7" w:tplc="04130003" w:tentative="1">
+      <w:start w:val="1"/>
+      <w:numFmt w:val="bullet"/>
+      <w:lvlText w:val="o"/>
+      <w:lvlJc w:val="left"/>
+      <w:pPr>
+        <w:ind w:left="5760" w:hanging="360"/>
+      </w:pPr>
+      <w:rPr>
+        <w:rFonts w:ascii="Courier New" w:hAnsi="Courier New" w:cs="Courier New" w:hint="default"/>
+      </w:rPr>
+    </w:lvl>
+    <w:lvl w:ilvl="8" w:tplc="04130005" w:tentative="1">
+      <w:start w:val="1"/>
+      <w:numFmt w:val="bullet"/>
+      <w:lvlText w:val=""/>
+      <w:lvlJc w:val="left"/>
+      <w:pPr>
+        <w:ind w:left="6480" w:hanging="360"/>
+      </w:pPr>
+      <w:rPr>
+        <w:rFonts w:ascii="Wingdings" w:hAnsi="Wingdings" w:hint="default"/>
+      </w:rPr>
+    </w:lvl>
+  </w:abstractNum>
+  <w:abstractNum w:abstractNumId="1">
     <w:nsid w:val="506502A1"/>
     <w:multiLevelType w:val="hybridMultilevel"/>
     <w:tmpl w:val="07B8816E"/>
@@ -814,7 +3707,7 @@
       </w:pPr>
     </w:lvl>
   </w:abstractNum>
-  <w:abstractNum w:abstractNumId="1">
+  <w:abstractNum w:abstractNumId="2">
     <w:nsid w:val="70DF6DC2"/>
     <w:multiLevelType w:val="hybridMultilevel"/>
     <w:tmpl w:val="D9FA0976"/>
@@ -900,11 +3793,130 @@
       </w:pPr>
     </w:lvl>
   </w:abstractNum>
+  <w:abstractNum w:abstractNumId="3">
+    <w:nsid w:val="7E973B23"/>
+    <w:multiLevelType w:val="hybridMultilevel"/>
+    <w:tmpl w:val="D0D4E1F0"/>
+    <w:lvl w:ilvl="0" w:tplc="04130001">
+      <w:start w:val="1"/>
+      <w:numFmt w:val="bullet"/>
+      <w:lvlText w:val=""/>
+      <w:lvlJc w:val="left"/>
+      <w:pPr>
+        <w:ind w:left="720" w:hanging="360"/>
+      </w:pPr>
+      <w:rPr>
+        <w:rFonts w:ascii="Symbol" w:hAnsi="Symbol" w:hint="default"/>
+      </w:rPr>
+    </w:lvl>
+    <w:lvl w:ilvl="1" w:tplc="04130003" w:tentative="1">
+      <w:start w:val="1"/>
+      <w:numFmt w:val="bullet"/>
+      <w:lvlText w:val="o"/>
+      <w:lvlJc w:val="left"/>
+      <w:pPr>
+        <w:ind w:left="1440" w:hanging="360"/>
+      </w:pPr>
+      <w:rPr>
+        <w:rFonts w:ascii="Courier New" w:hAnsi="Courier New" w:cs="Courier New" w:hint="default"/>
+      </w:rPr>
+    </w:lvl>
+    <w:lvl w:ilvl="2" w:tplc="04130005" w:tentative="1">
+      <w:start w:val="1"/>
+      <w:numFmt w:val="bullet"/>
+      <w:lvlText w:val=""/>
+      <w:lvlJc w:val="left"/>
+      <w:pPr>
+        <w:ind w:left="2160" w:hanging="360"/>
+      </w:pPr>
+      <w:rPr>
+        <w:rFonts w:ascii="Wingdings" w:hAnsi="Wingdings" w:hint="default"/>
+      </w:rPr>
+    </w:lvl>
+    <w:lvl w:ilvl="3" w:tplc="04130001" w:tentative="1">
+      <w:start w:val="1"/>
+      <w:numFmt w:val="bullet"/>
+      <w:lvlText w:val=""/>
+      <w:lvlJc w:val="left"/>
+      <w:pPr>
+        <w:ind w:left="2880" w:hanging="360"/>
+      </w:pPr>
+      <w:rPr>
+        <w:rFonts w:ascii="Symbol" w:hAnsi="Symbol" w:hint="default"/>
+      </w:rPr>
+    </w:lvl>
+    <w:lvl w:ilvl="4" w:tplc="04130003" w:tentative="1">
+      <w:start w:val="1"/>
+      <w:numFmt w:val="bullet"/>
+      <w:lvlText w:val="o"/>
+      <w:lvlJc w:val="left"/>
+      <w:pPr>
+        <w:ind w:left="3600" w:hanging="360"/>
+      </w:pPr>
+      <w:rPr>
+        <w:rFonts w:ascii="Courier New" w:hAnsi="Courier New" w:cs="Courier New" w:hint="default"/>
+      </w:rPr>
+    </w:lvl>
+    <w:lvl w:ilvl="5" w:tplc="04130005" w:tentative="1">
+      <w:start w:val="1"/>
+      <w:numFmt w:val="bullet"/>
+      <w:lvlText w:val=""/>
+      <w:lvlJc w:val="left"/>
+      <w:pPr>
+        <w:ind w:left="4320" w:hanging="360"/>
+      </w:pPr>
+      <w:rPr>
+        <w:rFonts w:ascii="Wingdings" w:hAnsi="Wingdings" w:hint="default"/>
+      </w:rPr>
+    </w:lvl>
+    <w:lvl w:ilvl="6" w:tplc="04130001" w:tentative="1">
+      <w:start w:val="1"/>
+      <w:numFmt w:val="bullet"/>
+      <w:lvlText w:val=""/>
+      <w:lvlJc w:val="left"/>
+      <w:pPr>
+        <w:ind w:left="5040" w:hanging="360"/>
+      </w:pPr>
+      <w:rPr>
+        <w:rFonts w:ascii="Symbol" w:hAnsi="Symbol" w:hint="default"/>
+      </w:rPr>
+    </w:lvl>
+    <w:lvl w:ilvl="7" w:tplc="04130003" w:tentative="1">
+      <w:start w:val="1"/>
+      <w:numFmt w:val="bullet"/>
+      <w:lvlText w:val="o"/>
+      <w:lvlJc w:val="left"/>
+      <w:pPr>
+        <w:ind w:left="5760" w:hanging="360"/>
+      </w:pPr>
+      <w:rPr>
+        <w:rFonts w:ascii="Courier New" w:hAnsi="Courier New" w:cs="Courier New" w:hint="default"/>
+      </w:rPr>
+    </w:lvl>
+    <w:lvl w:ilvl="8" w:tplc="04130005" w:tentative="1">
+      <w:start w:val="1"/>
+      <w:numFmt w:val="bullet"/>
+      <w:lvlText w:val=""/>
+      <w:lvlJc w:val="left"/>
+      <w:pPr>
+        <w:ind w:left="6480" w:hanging="360"/>
+      </w:pPr>
+      <w:rPr>
+        <w:rFonts w:ascii="Wingdings" w:hAnsi="Wingdings" w:hint="default"/>
+      </w:rPr>
+    </w:lvl>
+  </w:abstractNum>
   <w:num w:numId="1">
-    <w:abstractNumId w:val="0"/>
+    <w:abstractNumId w:val="1"/>
   </w:num>
   <w:num w:numId="2">
-    <w:abstractNumId w:val="1"/>
+    <w:abstractNumId w:val="2"/>
+  </w:num>
+  <w:num w:numId="3">
+    <w:abstractNumId w:val="3"/>
+  </w:num>
+  <w:num w:numId="4">
+    <w:abstractNumId w:val="0"/>
   </w:num>
 </w:numbering>
 </file>
@@ -1318,6 +4330,36 @@
       <w:contextualSpacing/>
     </w:pPr>
   </w:style>
+  <w:style w:type="paragraph" w:styleId="Ballontekst">
+    <w:name w:val="Balloon Text"/>
+    <w:basedOn w:val="Standaard"/>
+    <w:link w:val="BallontekstChar"/>
+    <w:uiPriority w:val="99"/>
+    <w:semiHidden/>
+    <w:unhideWhenUsed/>
+    <w:rsid w:val="007D3DE7"/>
+    <w:pPr>
+      <w:spacing w:line="240" w:lineRule="auto"/>
+    </w:pPr>
+    <w:rPr>
+      <w:rFonts w:ascii="Tahoma" w:hAnsi="Tahoma" w:cs="Tahoma"/>
+      <w:sz w:val="16"/>
+      <w:szCs w:val="16"/>
+    </w:rPr>
+  </w:style>
+  <w:style w:type="character" w:customStyle="1" w:styleId="BallontekstChar">
+    <w:name w:val="Ballontekst Char"/>
+    <w:basedOn w:val="Standaardalinea-lettertype"/>
+    <w:link w:val="Ballontekst"/>
+    <w:uiPriority w:val="99"/>
+    <w:semiHidden/>
+    <w:rsid w:val="007D3DE7"/>
+    <w:rPr>
+      <w:rFonts w:ascii="Tahoma" w:hAnsi="Tahoma" w:cs="Tahoma"/>
+      <w:sz w:val="16"/>
+      <w:szCs w:val="16"/>
+    </w:rPr>
+  </w:style>
 </w:styles>
 </file>
 

</xml_diff>

<commit_message>
Document updated knight's tour
</commit_message>
<xml_diff>
--- a/Project/Knight's tour Document_Dylan Gijsbertsen 500687199.docx
+++ b/Project/Knight's tour Document_Dylan Gijsbertsen 500687199.docx
@@ -28,16 +28,8 @@
         <w:rPr>
           <w:b/>
         </w:rPr>
-        <w:t xml:space="preserve">Dylan </w:t>
-      </w:r>
-      <w:proofErr w:type="spellStart"/>
-      <w:r>
-        <w:rPr>
-          <w:b/>
-        </w:rPr>
-        <w:t>Gijsbertsen</w:t>
-      </w:r>
-      <w:proofErr w:type="spellEnd"/>
+        <w:t>Dylan Gijsbertsen</w:t>
+      </w:r>
     </w:p>
     <w:p>
       <w:pPr>
@@ -576,34 +568,10 @@
     <w:p>
       <w:r>
         <w:lastRenderedPageBreak/>
-        <w:t xml:space="preserve">The </w:t>
-      </w:r>
-      <w:proofErr w:type="spellStart"/>
-      <w:r>
-        <w:t>moveCounts</w:t>
-      </w:r>
-      <w:proofErr w:type="spellEnd"/>
-      <w:r>
-        <w:t xml:space="preserve"> keeps track to all the moves that the program made. First I calculate the next move for the next position, and that calculation is the current x and y position +</w:t>
-      </w:r>
-      <w:r>
-        <w:t xml:space="preserve"> the move </w:t>
-      </w:r>
-      <w:proofErr w:type="spellStart"/>
-      <w:r>
-        <w:t>dx</w:t>
-      </w:r>
-      <w:proofErr w:type="spellEnd"/>
-      <w:r>
-        <w:t xml:space="preserve"> and </w:t>
-      </w:r>
-      <w:proofErr w:type="spellStart"/>
-      <w:r>
-        <w:t>dy</w:t>
-      </w:r>
-      <w:proofErr w:type="spellEnd"/>
-      <w:r>
-        <w:t xml:space="preserve"> + another move to see the next position</w:t>
+        <w:t>The moveCounts keeps track to all the moves that the program made. First I calculate the next move for the next position, and that calculation is the current x and y position +</w:t>
+      </w:r>
+      <w:r>
+        <w:t xml:space="preserve"> the move dx and dy + another move to see the next position</w:t>
       </w:r>
       <w:r>
         <w:t xml:space="preserve">.  </w:t>
@@ -619,21 +587,11 @@
       <w:r>
         <w:t xml:space="preserve">Than all the </w:t>
       </w:r>
-      <w:proofErr w:type="spellStart"/>
-      <w:r>
-        <w:t>successfull</w:t>
-      </w:r>
-      <w:proofErr w:type="spellEnd"/>
-      <w:r>
-        <w:t xml:space="preserve"> moves are stored in the </w:t>
-      </w:r>
-      <w:proofErr w:type="spellStart"/>
-      <w:r>
-        <w:t>moveCounts</w:t>
-      </w:r>
-      <w:proofErr w:type="spellEnd"/>
-      <w:r>
-        <w:t xml:space="preserve"> variable and sort it.</w:t>
+      <w:r>
+        <w:t>successful</w:t>
+      </w:r>
+      <w:r>
+        <w:t xml:space="preserve"> moves are stored in the moveCounts variable and sort it.</w:t>
       </w:r>
       <w:r>
         <w:t xml:space="preserve"> </w:t>
@@ -700,23 +658,7 @@
     <w:p/>
     <w:p>
       <w:r>
-        <w:t xml:space="preserve">In these pictures is the </w:t>
-      </w:r>
-      <w:proofErr w:type="spellStart"/>
-      <w:r>
-        <w:t>solve</w:t>
-      </w:r>
-      <w:proofErr w:type="spellEnd"/>
-      <w:r>
-        <w:t xml:space="preserve"> method to </w:t>
-      </w:r>
-      <w:proofErr w:type="spellStart"/>
-      <w:r>
-        <w:t>compleet</w:t>
-      </w:r>
-      <w:proofErr w:type="spellEnd"/>
-      <w:r>
-        <w:t xml:space="preserve"> the tour. First I set all the data values of each tile to 0 so that there will not be any confusion. After that I set the first position where the algorithm has to start.</w:t>
+        <w:t>In these pictures is the solve method to compleet the tour. First I set all the data values of each tile to 0 so that there will not be any confusion. After that I set the first position where the algorithm has to start.</w:t>
       </w:r>
     </w:p>
     <w:p/>
@@ -777,14 +719,24 @@
       <w:r>
         <w:t xml:space="preserve">I have here created an </w:t>
       </w:r>
-      <w:proofErr w:type="spellStart"/>
       <w:r>
         <w:rPr>
           <w:i/>
         </w:rPr>
-        <w:t>ordor</w:t>
-      </w:r>
-      <w:proofErr w:type="spellEnd"/>
+        <w:t>ord</w:t>
+      </w:r>
+      <w:r>
+        <w:rPr>
+          <w:i/>
+        </w:rPr>
+        <w:t>e</w:t>
+      </w:r>
+      <w:r>
+        <w:rPr>
+          <w:i/>
+        </w:rPr>
+        <w:t>r</w:t>
+      </w:r>
       <w:r>
         <w:t xml:space="preserve"> array that has a collection of data. It needs a starting point of x and y a</w:t>
       </w:r>
@@ -800,11 +752,9 @@
       <w:r>
         <w:t xml:space="preserve"> then I'll check with a </w:t>
       </w:r>
-      <w:proofErr w:type="spellStart"/>
-      <w:r>
-        <w:t>boolean</w:t>
-      </w:r>
-      <w:proofErr w:type="spellEnd"/>
+      <w:r>
+        <w:t>Boolean</w:t>
+      </w:r>
       <w:r>
         <w:t xml:space="preserve"> to see if it has to back track to solve.  </w:t>
       </w:r>
@@ -813,39 +763,19 @@
     <w:p>
       <w:r>
         <w:lastRenderedPageBreak/>
-        <w:t xml:space="preserve">Now it's going to loop through all the moves. To get the move I used </w:t>
-      </w:r>
-      <w:proofErr w:type="spellStart"/>
-      <w:r>
-        <w:t>dx</w:t>
-      </w:r>
-      <w:proofErr w:type="spellEnd"/>
-      <w:r>
-        <w:t xml:space="preserve"> and </w:t>
-      </w:r>
-      <w:proofErr w:type="spellStart"/>
-      <w:r>
-        <w:t>dy</w:t>
-      </w:r>
-      <w:proofErr w:type="spellEnd"/>
-      <w:r>
-        <w:t xml:space="preserve"> for that. After that I check if the current position + the move (x + </w:t>
-      </w:r>
-      <w:proofErr w:type="spellStart"/>
-      <w:r>
-        <w:t>dx</w:t>
-      </w:r>
-      <w:proofErr w:type="spellEnd"/>
-      <w:r>
-        <w:t xml:space="preserve"> / </w:t>
-      </w:r>
-      <w:proofErr w:type="spellStart"/>
-      <w:r>
-        <w:t>y+dy</w:t>
-      </w:r>
-      <w:proofErr w:type="spellEnd"/>
-      <w:r>
-        <w:t>) is out of bounds or the tile it was sup</w:t>
+        <w:t>Now it's going to loop through all the moves. To get the move I used dx and dy for that. After that I check if the current position + the move (x + dx / y</w:t>
+      </w:r>
+      <w:r>
+        <w:t xml:space="preserve"> </w:t>
+      </w:r>
+      <w:r>
+        <w:t>+</w:t>
+      </w:r>
+      <w:r>
+        <w:t xml:space="preserve"> </w:t>
+      </w:r>
+      <w:r>
+        <w:t>dy) is out of bounds or the tile it was sup</w:t>
       </w:r>
       <w:r>
         <w:t>p</w:t>
@@ -946,6 +876,15 @@
       <w:r>
         <w:t>Here is I check if the move is out of bounds or that the tile is already been taken.</w:t>
       </w:r>
+      <w:r>
+        <w:t xml:space="preserve"> So it can never visit the same square multiple times. Because if it lands on the square that has already been taken it will first look to the next move and if every move has been taken than it will backtrack</w:t>
+      </w:r>
+      <w:r>
+        <w:t xml:space="preserve"> and try another way</w:t>
+      </w:r>
+      <w:r>
+        <w:t xml:space="preserve">. </w:t>
+      </w:r>
     </w:p>
     <w:p/>
     <w:p>
@@ -1102,6 +1041,7 @@
           <w:b/>
           <w:noProof/>
         </w:rPr>
+        <w:lastRenderedPageBreak/>
         <w:drawing>
           <wp:inline distT="0" distB="0" distL="0" distR="0">
             <wp:extent cx="4711700" cy="3001289"/>
@@ -1163,11 +1103,9 @@
       <w:r>
         <w:t xml:space="preserve"> as long you put in the wrong input it will keep looping through it </w:t>
       </w:r>
-      <w:proofErr w:type="spellStart"/>
-      <w:r>
-        <w:t>untill</w:t>
-      </w:r>
-      <w:proofErr w:type="spellEnd"/>
+      <w:r>
+        <w:t>until</w:t>
+      </w:r>
       <w:r>
         <w:t xml:space="preserve"> you get it right.</w:t>
       </w:r>
@@ -1316,11 +1254,9 @@
       <w:r>
         <w:t xml:space="preserve"> and subtract the </w:t>
       </w:r>
-      <w:proofErr w:type="spellStart"/>
-      <w:r>
-        <w:t>charcter</w:t>
-      </w:r>
-      <w:proofErr w:type="spellEnd"/>
+      <w:r>
+        <w:t>character</w:t>
+      </w:r>
       <w:r>
         <w:t xml:space="preserve"> 'a'.</w:t>
       </w:r>
@@ -1385,25 +1321,16 @@
       <w:r>
         <w:t xml:space="preserve"> and subtract '0' and </w:t>
       </w:r>
-      <w:proofErr w:type="spellStart"/>
-      <w:r>
-        <w:t>than</w:t>
-      </w:r>
-      <w:proofErr w:type="spellEnd"/>
-      <w:r>
-        <w:t xml:space="preserve"> with that result you subtract that from </w:t>
-      </w:r>
-      <w:proofErr w:type="spellStart"/>
-      <w:r>
-        <w:t>boardSize</w:t>
-      </w:r>
-      <w:proofErr w:type="spellEnd"/>
-      <w:r>
-        <w:t xml:space="preserve">. </w:t>
-      </w:r>
-    </w:p>
-    <w:p>
-      <w:r>
+      <w:r>
+        <w:t>then</w:t>
+      </w:r>
+      <w:r>
+        <w:t xml:space="preserve"> with that result you subtract that from boardSize. </w:t>
+      </w:r>
+    </w:p>
+    <w:p>
+      <w:r>
+        <w:lastRenderedPageBreak/>
         <w:t>example:</w:t>
       </w:r>
     </w:p>
@@ -1415,13 +1342,8 @@
           <w:numId w:val="3"/>
         </w:numPr>
       </w:pPr>
-      <w:proofErr w:type="spellStart"/>
-      <w:r>
-        <w:t>boardSize</w:t>
-      </w:r>
-      <w:proofErr w:type="spellEnd"/>
-      <w:r>
-        <w:t xml:space="preserve"> = 8;</w:t>
+      <w:r>
+        <w:t>boardSize = 8;</w:t>
       </w:r>
     </w:p>
     <w:p>
@@ -1473,15 +1395,13 @@
         <w:t>data</w:t>
       </w:r>
       <w:r>
-        <w:t xml:space="preserve"> and give that the value of 1. This will result that the starting position with the input ´a1´ will be at the left down </w:t>
-      </w:r>
-      <w:proofErr w:type="spellStart"/>
-      <w:r>
-        <w:t>conner</w:t>
-      </w:r>
-      <w:proofErr w:type="spellEnd"/>
-      <w:r>
-        <w:t>.</w:t>
+        <w:t xml:space="preserve"> and give that the value of 1. This will result that the starting position with the input ´</w:t>
+      </w:r>
+      <w:r>
+        <w:t>a1´ will be at the left down cor</w:t>
+      </w:r>
+      <w:r>
+        <w:t>ner.</w:t>
       </w:r>
     </w:p>
     <w:p>
@@ -2675,7 +2595,7 @@
 </file>
 
 <file path=customXml/itemProps1.xml><?xml version="1.0" encoding="utf-8"?>
-<ds:datastoreItem xmlns:ds="http://schemas.openxmlformats.org/officeDocument/2006/customXml" ds:itemID="{BC2E072C-FEAE-4199-8B06-605EBF95B8A3}">
+<ds:datastoreItem xmlns:ds="http://schemas.openxmlformats.org/officeDocument/2006/customXml" ds:itemID="{EA1D1EAC-81FE-4F55-A18A-E50C4C7CD717}">
   <ds:schemaRefs>
     <ds:schemaRef ds:uri="http://schemas.openxmlformats.org/officeDocument/2006/bibliography"/>
   </ds:schemaRefs>

</xml_diff>

<commit_message>
Document update3 ! knight's tour
</commit_message>
<xml_diff>
--- a/Project/Knight's tour Document_Dylan Gijsbertsen 500687199.docx
+++ b/Project/Knight's tour Document_Dylan Gijsbertsen 500687199.docx
@@ -28,8 +28,16 @@
         <w:rPr>
           <w:b/>
         </w:rPr>
-        <w:t>Dylan Gijsbertsen</w:t>
-      </w:r>
+        <w:t xml:space="preserve">Dylan </w:t>
+      </w:r>
+      <w:proofErr w:type="spellStart"/>
+      <w:r>
+        <w:rPr>
+          <w:b/>
+        </w:rPr>
+        <w:t>Gijsbertsen</w:t>
+      </w:r>
+      <w:proofErr w:type="spellEnd"/>
     </w:p>
     <w:p>
       <w:pPr>
@@ -82,6 +90,142 @@
         <w:t>Programming language has to be C++</w:t>
       </w:r>
     </w:p>
+    <w:p>
+      <w:r>
+        <w:rPr>
+          <w:noProof/>
+          <w:lang w:val="nl-NL"/>
+        </w:rPr>
+        <w:drawing>
+          <wp:inline distT="0" distB="0" distL="0" distR="0">
+            <wp:extent cx="2644140" cy="2072640"/>
+            <wp:effectExtent l="19050" t="0" r="3810" b="0"/>
+            <wp:docPr id="22" name="Afbeelding 4" descr="C:\School\Jaar 3\Screen shots\solution.png"/>
+            <wp:cNvGraphicFramePr>
+              <a:graphicFrameLocks xmlns:a="http://schemas.openxmlformats.org/drawingml/2006/main" noChangeAspect="1"/>
+            </wp:cNvGraphicFramePr>
+            <a:graphic xmlns:a="http://schemas.openxmlformats.org/drawingml/2006/main">
+              <a:graphicData uri="http://schemas.openxmlformats.org/drawingml/2006/picture">
+                <pic:pic xmlns:pic="http://schemas.openxmlformats.org/drawingml/2006/picture">
+                  <pic:nvPicPr>
+                    <pic:cNvPr id="0" name="Picture 4" descr="C:\School\Jaar 3\Screen shots\solution.png"/>
+                    <pic:cNvPicPr>
+                      <a:picLocks noChangeAspect="1" noChangeArrowheads="1"/>
+                    </pic:cNvPicPr>
+                  </pic:nvPicPr>
+                  <pic:blipFill>
+                    <a:blip r:embed="rId6" cstate="print"/>
+                    <a:srcRect/>
+                    <a:stretch>
+                      <a:fillRect/>
+                    </a:stretch>
+                  </pic:blipFill>
+                  <pic:spPr bwMode="auto">
+                    <a:xfrm>
+                      <a:off x="0" y="0"/>
+                      <a:ext cx="2644140" cy="2072640"/>
+                    </a:xfrm>
+                    <a:prstGeom prst="rect">
+                      <a:avLst/>
+                    </a:prstGeom>
+                    <a:noFill/>
+                    <a:ln w="9525">
+                      <a:noFill/>
+                      <a:miter lim="800000"/>
+                      <a:headEnd/>
+                      <a:tailEnd/>
+                    </a:ln>
+                  </pic:spPr>
+                </pic:pic>
+              </a:graphicData>
+            </a:graphic>
+          </wp:inline>
+        </w:drawing>
+      </w:r>
+    </w:p>
+    <w:p/>
+    <w:p>
+      <w:r>
+        <w:t xml:space="preserve">I created a new Visual C++ project (Win32 console application) and add a new C++ class called </w:t>
+      </w:r>
+      <w:proofErr w:type="spellStart"/>
+      <w:r>
+        <w:t>knight'stour.cpp</w:t>
+      </w:r>
+      <w:proofErr w:type="spellEnd"/>
+      <w:r>
+        <w:t xml:space="preserve">. I also made a header file to set my variables and methods of the class </w:t>
+      </w:r>
+      <w:r>
+        <w:rPr>
+          <w:i/>
+        </w:rPr>
+        <w:t>Chessboard</w:t>
+      </w:r>
+      <w:r>
+        <w:rPr>
+          <w:i/>
+        </w:rPr>
+        <w:t>.</w:t>
+      </w:r>
+    </w:p>
+    <w:p>
+      <w:r>
+        <w:rPr>
+          <w:noProof/>
+          <w:lang w:val="nl-NL"/>
+        </w:rPr>
+        <w:drawing>
+          <wp:inline distT="0" distB="0" distL="0" distR="0">
+            <wp:extent cx="5760720" cy="3359446"/>
+            <wp:effectExtent l="19050" t="0" r="0" b="0"/>
+            <wp:docPr id="24" name="Afbeelding 5" descr="C:\School\Jaar 3\Screen shots\header file.png"/>
+            <wp:cNvGraphicFramePr>
+              <a:graphicFrameLocks xmlns:a="http://schemas.openxmlformats.org/drawingml/2006/main" noChangeAspect="1"/>
+            </wp:cNvGraphicFramePr>
+            <a:graphic xmlns:a="http://schemas.openxmlformats.org/drawingml/2006/main">
+              <a:graphicData uri="http://schemas.openxmlformats.org/drawingml/2006/picture">
+                <pic:pic xmlns:pic="http://schemas.openxmlformats.org/drawingml/2006/picture">
+                  <pic:nvPicPr>
+                    <pic:cNvPr id="0" name="Picture 5" descr="C:\School\Jaar 3\Screen shots\header file.png"/>
+                    <pic:cNvPicPr>
+                      <a:picLocks noChangeAspect="1" noChangeArrowheads="1"/>
+                    </pic:cNvPicPr>
+                  </pic:nvPicPr>
+                  <pic:blipFill>
+                    <a:blip r:embed="rId7" cstate="print"/>
+                    <a:srcRect/>
+                    <a:stretch>
+                      <a:fillRect/>
+                    </a:stretch>
+                  </pic:blipFill>
+                  <pic:spPr bwMode="auto">
+                    <a:xfrm>
+                      <a:off x="0" y="0"/>
+                      <a:ext cx="5760720" cy="3359446"/>
+                    </a:xfrm>
+                    <a:prstGeom prst="rect">
+                      <a:avLst/>
+                    </a:prstGeom>
+                    <a:noFill/>
+                    <a:ln w="9525">
+                      <a:noFill/>
+                      <a:miter lim="800000"/>
+                      <a:headEnd/>
+                      <a:tailEnd/>
+                    </a:ln>
+                  </pic:spPr>
+                </pic:pic>
+              </a:graphicData>
+            </a:graphic>
+          </wp:inline>
+        </w:drawing>
+      </w:r>
+    </w:p>
+    <w:p/>
+    <w:p/>
+    <w:p/>
+    <w:p/>
     <w:p/>
     <w:p/>
     <w:p>
@@ -99,10 +243,321 @@
         <w:rPr>
           <w:b/>
         </w:rPr>
+        <w:lastRenderedPageBreak/>
         <w:t>The program makes use of pointers and references</w:t>
       </w:r>
     </w:p>
-    <w:p/>
+    <w:p>
+      <w:r>
+        <w:rPr>
+          <w:noProof/>
+          <w:lang w:val="nl-NL"/>
+        </w:rPr>
+        <w:drawing>
+          <wp:inline distT="0" distB="0" distL="0" distR="0">
+            <wp:extent cx="5105400" cy="480060"/>
+            <wp:effectExtent l="19050" t="0" r="0" b="0"/>
+            <wp:docPr id="15" name="Afbeelding 1" descr="C:\School\Jaar 3\Screen shots\pointer to change.png"/>
+            <wp:cNvGraphicFramePr>
+              <a:graphicFrameLocks xmlns:a="http://schemas.openxmlformats.org/drawingml/2006/main" noChangeAspect="1"/>
+            </wp:cNvGraphicFramePr>
+            <a:graphic xmlns:a="http://schemas.openxmlformats.org/drawingml/2006/main">
+              <a:graphicData uri="http://schemas.openxmlformats.org/drawingml/2006/picture">
+                <pic:pic xmlns:pic="http://schemas.openxmlformats.org/drawingml/2006/picture">
+                  <pic:nvPicPr>
+                    <pic:cNvPr id="0" name="Picture 1" descr="C:\School\Jaar 3\Screen shots\pointer to change.png"/>
+                    <pic:cNvPicPr>
+                      <a:picLocks noChangeAspect="1" noChangeArrowheads="1"/>
+                    </pic:cNvPicPr>
+                  </pic:nvPicPr>
+                  <pic:blipFill>
+                    <a:blip r:embed="rId8" cstate="print"/>
+                    <a:srcRect/>
+                    <a:stretch>
+                      <a:fillRect/>
+                    </a:stretch>
+                  </pic:blipFill>
+                  <pic:spPr bwMode="auto">
+                    <a:xfrm>
+                      <a:off x="0" y="0"/>
+                      <a:ext cx="5105400" cy="480060"/>
+                    </a:xfrm>
+                    <a:prstGeom prst="rect">
+                      <a:avLst/>
+                    </a:prstGeom>
+                    <a:noFill/>
+                    <a:ln w="9525">
+                      <a:noFill/>
+                      <a:miter lim="800000"/>
+                      <a:headEnd/>
+                      <a:tailEnd/>
+                    </a:ln>
+                  </pic:spPr>
+                </pic:pic>
+              </a:graphicData>
+            </a:graphic>
+          </wp:inline>
+        </w:drawing>
+      </w:r>
+    </w:p>
+    <w:p/>
+    <w:p>
+      <w:r>
+        <w:t>This pointer I use to change input that the user can fill in.</w:t>
+      </w:r>
+    </w:p>
+    <w:p/>
+    <w:p>
+      <w:r>
+        <w:rPr>
+          <w:noProof/>
+          <w:lang w:val="nl-NL"/>
+        </w:rPr>
+        <w:drawing>
+          <wp:inline distT="0" distB="0" distL="0" distR="0">
+            <wp:extent cx="2804160" cy="998220"/>
+            <wp:effectExtent l="19050" t="0" r="0" b="0"/>
+            <wp:docPr id="17" name="Afbeelding 2" descr="C:\School\Jaar 3\Screen shots\pointer references.png"/>
+            <wp:cNvGraphicFramePr>
+              <a:graphicFrameLocks xmlns:a="http://schemas.openxmlformats.org/drawingml/2006/main" noChangeAspect="1"/>
+            </wp:cNvGraphicFramePr>
+            <a:graphic xmlns:a="http://schemas.openxmlformats.org/drawingml/2006/main">
+              <a:graphicData uri="http://schemas.openxmlformats.org/drawingml/2006/picture">
+                <pic:pic xmlns:pic="http://schemas.openxmlformats.org/drawingml/2006/picture">
+                  <pic:nvPicPr>
+                    <pic:cNvPr id="0" name="Picture 2" descr="C:\School\Jaar 3\Screen shots\pointer references.png"/>
+                    <pic:cNvPicPr>
+                      <a:picLocks noChangeAspect="1" noChangeArrowheads="1"/>
+                    </pic:cNvPicPr>
+                  </pic:nvPicPr>
+                  <pic:blipFill>
+                    <a:blip r:embed="rId9" cstate="print"/>
+                    <a:srcRect/>
+                    <a:stretch>
+                      <a:fillRect/>
+                    </a:stretch>
+                  </pic:blipFill>
+                  <pic:spPr bwMode="auto">
+                    <a:xfrm>
+                      <a:off x="0" y="0"/>
+                      <a:ext cx="2804160" cy="998220"/>
+                    </a:xfrm>
+                    <a:prstGeom prst="rect">
+                      <a:avLst/>
+                    </a:prstGeom>
+                    <a:noFill/>
+                    <a:ln w="9525">
+                      <a:noFill/>
+                      <a:miter lim="800000"/>
+                      <a:headEnd/>
+                      <a:tailEnd/>
+                    </a:ln>
+                  </pic:spPr>
+                </pic:pic>
+              </a:graphicData>
+            </a:graphic>
+          </wp:inline>
+        </w:drawing>
+      </w:r>
+    </w:p>
+    <w:p/>
+    <w:p>
+      <w:r>
+        <w:t xml:space="preserve">Now I refer my pointer to the </w:t>
+      </w:r>
+      <w:proofErr w:type="spellStart"/>
+      <w:r>
+        <w:t>inputStart</w:t>
+      </w:r>
+      <w:proofErr w:type="spellEnd"/>
+      <w:r>
+        <w:t xml:space="preserve"> string</w:t>
+      </w:r>
+      <w:r>
+        <w:t xml:space="preserve"> and in the solve method I give that input value to the parameter.</w:t>
+      </w:r>
+    </w:p>
+    <w:p>
+      <w:r>
+        <w:drawing>
+          <wp:inline distT="0" distB="0" distL="0" distR="0">
+            <wp:extent cx="4173707" cy="298450"/>
+            <wp:effectExtent l="19050" t="0" r="0" b="0"/>
+            <wp:docPr id="20" name="Afbeelding 5" descr="D:\Year 3\Screen shots\boardSize in method call.png"/>
+            <wp:cNvGraphicFramePr>
+              <a:graphicFrameLocks xmlns:a="http://schemas.openxmlformats.org/drawingml/2006/main" noChangeAspect="1"/>
+            </wp:cNvGraphicFramePr>
+            <a:graphic xmlns:a="http://schemas.openxmlformats.org/drawingml/2006/main">
+              <a:graphicData uri="http://schemas.openxmlformats.org/drawingml/2006/picture">
+                <pic:pic xmlns:pic="http://schemas.openxmlformats.org/drawingml/2006/picture">
+                  <pic:nvPicPr>
+                    <pic:cNvPr id="0" name="Picture 5" descr="D:\Year 3\Screen shots\boardSize in method call.png"/>
+                    <pic:cNvPicPr>
+                      <a:picLocks noChangeAspect="1" noChangeArrowheads="1"/>
+                    </pic:cNvPicPr>
+                  </pic:nvPicPr>
+                  <pic:blipFill>
+                    <a:blip r:embed="rId10" cstate="print"/>
+                    <a:srcRect/>
+                    <a:stretch>
+                      <a:fillRect/>
+                    </a:stretch>
+                  </pic:blipFill>
+                  <pic:spPr bwMode="auto">
+                    <a:xfrm>
+                      <a:off x="0" y="0"/>
+                      <a:ext cx="4174627" cy="298516"/>
+                    </a:xfrm>
+                    <a:prstGeom prst="rect">
+                      <a:avLst/>
+                    </a:prstGeom>
+                    <a:noFill/>
+                    <a:ln w="9525">
+                      <a:noFill/>
+                      <a:miter lim="800000"/>
+                      <a:headEnd/>
+                      <a:tailEnd/>
+                    </a:ln>
+                  </pic:spPr>
+                </pic:pic>
+              </a:graphicData>
+            </a:graphic>
+          </wp:inline>
+        </w:drawing>
+      </w:r>
+    </w:p>
+    <w:p/>
+    <w:p>
+      <w:r>
+        <w:drawing>
+          <wp:inline distT="0" distB="0" distL="0" distR="0">
+            <wp:extent cx="3821025" cy="1663700"/>
+            <wp:effectExtent l="19050" t="0" r="8025" b="0"/>
+            <wp:docPr id="21" name="Afbeelding 9" descr="D:\Year 3\Screen shots\solution method start position knight's tour.png"/>
+            <wp:cNvGraphicFramePr>
+              <a:graphicFrameLocks xmlns:a="http://schemas.openxmlformats.org/drawingml/2006/main" noChangeAspect="1"/>
+            </wp:cNvGraphicFramePr>
+            <a:graphic xmlns:a="http://schemas.openxmlformats.org/drawingml/2006/main">
+              <a:graphicData uri="http://schemas.openxmlformats.org/drawingml/2006/picture">
+                <pic:pic xmlns:pic="http://schemas.openxmlformats.org/drawingml/2006/picture">
+                  <pic:nvPicPr>
+                    <pic:cNvPr id="0" name="Picture 9" descr="D:\Year 3\Screen shots\solution method start position knight's tour.png"/>
+                    <pic:cNvPicPr>
+                      <a:picLocks noChangeAspect="1" noChangeArrowheads="1"/>
+                    </pic:cNvPicPr>
+                  </pic:nvPicPr>
+                  <pic:blipFill>
+                    <a:blip r:embed="rId11" cstate="print"/>
+                    <a:srcRect/>
+                    <a:stretch>
+                      <a:fillRect/>
+                    </a:stretch>
+                  </pic:blipFill>
+                  <pic:spPr bwMode="auto">
+                    <a:xfrm>
+                      <a:off x="0" y="0"/>
+                      <a:ext cx="3821025" cy="1663700"/>
+                    </a:xfrm>
+                    <a:prstGeom prst="rect">
+                      <a:avLst/>
+                    </a:prstGeom>
+                    <a:noFill/>
+                    <a:ln w="9525">
+                      <a:noFill/>
+                      <a:miter lim="800000"/>
+                      <a:headEnd/>
+                      <a:tailEnd/>
+                    </a:ln>
+                  </pic:spPr>
+                </pic:pic>
+              </a:graphicData>
+            </a:graphic>
+          </wp:inline>
+        </w:drawing>
+      </w:r>
+    </w:p>
+    <w:p/>
+    <w:p>
+      <w:r>
+        <w:t xml:space="preserve">The solve method reference to the start string what is the </w:t>
+      </w:r>
+      <w:proofErr w:type="spellStart"/>
+      <w:r>
+        <w:t>inputStart</w:t>
+      </w:r>
+      <w:proofErr w:type="spellEnd"/>
+      <w:r>
+        <w:t>.</w:t>
+      </w:r>
+    </w:p>
+    <w:p>
+      <w:r>
+        <w:rPr>
+          <w:noProof/>
+          <w:lang w:val="nl-NL"/>
+        </w:rPr>
+        <w:drawing>
+          <wp:inline distT="0" distB="0" distL="0" distR="0">
+            <wp:extent cx="2979420" cy="3368040"/>
+            <wp:effectExtent l="19050" t="0" r="0" b="0"/>
+            <wp:docPr id="18" name="Afbeelding 3" descr="C:\School\Jaar 3\Screen shots\other change.png"/>
+            <wp:cNvGraphicFramePr>
+              <a:graphicFrameLocks xmlns:a="http://schemas.openxmlformats.org/drawingml/2006/main" noChangeAspect="1"/>
+            </wp:cNvGraphicFramePr>
+            <a:graphic xmlns:a="http://schemas.openxmlformats.org/drawingml/2006/main">
+              <a:graphicData uri="http://schemas.openxmlformats.org/drawingml/2006/picture">
+                <pic:pic xmlns:pic="http://schemas.openxmlformats.org/drawingml/2006/picture">
+                  <pic:nvPicPr>
+                    <pic:cNvPr id="0" name="Picture 3" descr="C:\School\Jaar 3\Screen shots\other change.png"/>
+                    <pic:cNvPicPr>
+                      <a:picLocks noChangeAspect="1" noChangeArrowheads="1"/>
+                    </pic:cNvPicPr>
+                  </pic:nvPicPr>
+                  <pic:blipFill>
+                    <a:blip r:embed="rId12" cstate="print"/>
+                    <a:srcRect/>
+                    <a:stretch>
+                      <a:fillRect/>
+                    </a:stretch>
+                  </pic:blipFill>
+                  <pic:spPr bwMode="auto">
+                    <a:xfrm>
+                      <a:off x="0" y="0"/>
+                      <a:ext cx="2979420" cy="3368040"/>
+                    </a:xfrm>
+                    <a:prstGeom prst="rect">
+                      <a:avLst/>
+                    </a:prstGeom>
+                    <a:noFill/>
+                    <a:ln w="9525">
+                      <a:noFill/>
+                      <a:miter lim="800000"/>
+                      <a:headEnd/>
+                      <a:tailEnd/>
+                    </a:ln>
+                  </pic:spPr>
+                </pic:pic>
+              </a:graphicData>
+            </a:graphic>
+          </wp:inline>
+        </w:drawing>
+      </w:r>
+    </w:p>
+    <w:p/>
+    <w:p>
+      <w:r>
+        <w:t xml:space="preserve">When the program has solved the tour it will ask you to do it again or quit. Now I refer my pointer to another string called </w:t>
+      </w:r>
+      <w:r>
+        <w:rPr>
+          <w:i/>
+        </w:rPr>
+        <w:t>input</w:t>
+      </w:r>
+      <w:r>
+        <w:t xml:space="preserve"> and change that value. After the input it will check if you put in the right letter to keep going if so the program runs again else the program will quit and if the user put in the wrong letter it will show the user a error and has to give the right letter.</w:t>
+      </w:r>
+    </w:p>
     <w:p/>
     <w:p>
       <w:pPr>
@@ -126,6 +581,7 @@
       <w:r>
         <w:rPr>
           <w:noProof/>
+          <w:lang w:val="nl-NL"/>
         </w:rPr>
         <w:drawing>
           <wp:inline distT="0" distB="0" distL="0" distR="0">
@@ -145,7 +601,7 @@
                     </pic:cNvPicPr>
                   </pic:nvPicPr>
                   <pic:blipFill>
-                    <a:blip r:embed="rId6" cstate="print"/>
+                    <a:blip r:embed="rId13" cstate="print"/>
                     <a:srcRect/>
                     <a:stretch>
                       <a:fillRect/>
@@ -176,33 +632,26 @@
     </w:p>
     <w:p/>
     <w:p>
-      <w:pPr>
-        <w:pStyle w:val="Lijstalinea"/>
-        <w:numPr>
-          <w:ilvl w:val="0"/>
-          <w:numId w:val="1"/>
-        </w:numPr>
-        <w:rPr>
-          <w:b/>
-        </w:rPr>
-      </w:pPr>
-      <w:r>
-        <w:rPr>
-          <w:b/>
-        </w:rPr>
-        <w:t>the board is at least 5 x 5 in size</w:t>
-      </w:r>
-    </w:p>
-    <w:p>
-      <w:r>
-        <w:rPr>
-          <w:noProof/>
-        </w:rPr>
+      <w:r>
+        <w:t xml:space="preserve">This is the visual output that the program shows. I did this with my </w:t>
+      </w:r>
+      <w:proofErr w:type="spellStart"/>
+      <w:r>
+        <w:t>printSolution</w:t>
+      </w:r>
+      <w:proofErr w:type="spellEnd"/>
+      <w:r>
+        <w:t xml:space="preserve"> method. It will loop through the board size and print for every row the values in the columns after a row has come to the end it will go down one row and print a line. This will keep going until there is a 8x8 board with all the values.</w:t>
+      </w:r>
+    </w:p>
+    <w:p/>
+    <w:p>
+      <w:r>
         <w:drawing>
           <wp:inline distT="0" distB="0" distL="0" distR="0">
-            <wp:extent cx="3511550" cy="2032176"/>
+            <wp:extent cx="2311400" cy="1402781"/>
             <wp:effectExtent l="19050" t="0" r="0" b="0"/>
-            <wp:docPr id="4" name="Afbeelding 4" descr="D:\Year 3\Screen shots\header file knight's tour.png"/>
+            <wp:docPr id="1" name="Afbeelding 6" descr="D:\Year 3\Screen shots\print soluation method knight's tour.png"/>
             <wp:cNvGraphicFramePr>
               <a:graphicFrameLocks xmlns:a="http://schemas.openxmlformats.org/drawingml/2006/main" noChangeAspect="1"/>
             </wp:cNvGraphicFramePr>
@@ -210,13 +659,13 @@
               <a:graphicData uri="http://schemas.openxmlformats.org/drawingml/2006/picture">
                 <pic:pic xmlns:pic="http://schemas.openxmlformats.org/drawingml/2006/picture">
                   <pic:nvPicPr>
-                    <pic:cNvPr id="0" name="Picture 4" descr="D:\Year 3\Screen shots\header file knight's tour.png"/>
+                    <pic:cNvPr id="0" name="Picture 6" descr="D:\Year 3\Screen shots\print soluation method knight's tour.png"/>
                     <pic:cNvPicPr>
                       <a:picLocks noChangeAspect="1" noChangeArrowheads="1"/>
                     </pic:cNvPicPr>
                   </pic:nvPicPr>
                   <pic:blipFill>
-                    <a:blip r:embed="rId7" cstate="print"/>
+                    <a:blip r:embed="rId14" cstate="print"/>
                     <a:srcRect/>
                     <a:stretch>
                       <a:fillRect/>
@@ -225,7 +674,7 @@
                   <pic:spPr bwMode="auto">
                     <a:xfrm>
                       <a:off x="0" y="0"/>
-                      <a:ext cx="3512324" cy="2032624"/>
+                      <a:ext cx="2311400" cy="1402781"/>
                     </a:xfrm>
                     <a:prstGeom prst="rect">
                       <a:avLst/>
@@ -248,8 +697,109 @@
     <w:p/>
     <w:p>
       <w:r>
+        <w:br w:type="page"/>
+      </w:r>
+    </w:p>
+    <w:p/>
+    <w:p>
+      <w:pPr>
+        <w:pStyle w:val="Lijstalinea"/>
+        <w:numPr>
+          <w:ilvl w:val="0"/>
+          <w:numId w:val="1"/>
+        </w:numPr>
+        <w:rPr>
+          <w:b/>
+        </w:rPr>
+      </w:pPr>
+      <w:r>
+        <w:rPr>
+          <w:b/>
+        </w:rPr>
+        <w:t>the board is at least 5 x 5 in size</w:t>
+      </w:r>
+    </w:p>
+    <w:p>
+      <w:r>
         <w:rPr>
           <w:noProof/>
+          <w:lang w:val="nl-NL"/>
+        </w:rPr>
+        <w:drawing>
+          <wp:inline distT="0" distB="0" distL="0" distR="0">
+            <wp:extent cx="3950970" cy="2286474"/>
+            <wp:effectExtent l="19050" t="0" r="0" b="0"/>
+            <wp:docPr id="4" name="Afbeelding 4" descr="D:\Year 3\Screen shots\header file knight's tour.png"/>
+            <wp:cNvGraphicFramePr>
+              <a:graphicFrameLocks xmlns:a="http://schemas.openxmlformats.org/drawingml/2006/main" noChangeAspect="1"/>
+            </wp:cNvGraphicFramePr>
+            <a:graphic xmlns:a="http://schemas.openxmlformats.org/drawingml/2006/main">
+              <a:graphicData uri="http://schemas.openxmlformats.org/drawingml/2006/picture">
+                <pic:pic xmlns:pic="http://schemas.openxmlformats.org/drawingml/2006/picture">
+                  <pic:nvPicPr>
+                    <pic:cNvPr id="0" name="Picture 4" descr="D:\Year 3\Screen shots\header file knight's tour.png"/>
+                    <pic:cNvPicPr>
+                      <a:picLocks noChangeAspect="1" noChangeArrowheads="1"/>
+                    </pic:cNvPicPr>
+                  </pic:nvPicPr>
+                  <pic:blipFill>
+                    <a:blip r:embed="rId15" cstate="print"/>
+                    <a:srcRect/>
+                    <a:stretch>
+                      <a:fillRect/>
+                    </a:stretch>
+                  </pic:blipFill>
+                  <pic:spPr bwMode="auto">
+                    <a:xfrm>
+                      <a:off x="0" y="0"/>
+                      <a:ext cx="3954701" cy="2288633"/>
+                    </a:xfrm>
+                    <a:prstGeom prst="rect">
+                      <a:avLst/>
+                    </a:prstGeom>
+                    <a:noFill/>
+                    <a:ln w="9525">
+                      <a:noFill/>
+                      <a:miter lim="800000"/>
+                      <a:headEnd/>
+                      <a:tailEnd/>
+                    </a:ln>
+                  </pic:spPr>
+                </pic:pic>
+              </a:graphicData>
+            </a:graphic>
+          </wp:inline>
+        </w:drawing>
+      </w:r>
+    </w:p>
+    <w:p/>
+    <w:p>
+      <w:r>
+        <w:t xml:space="preserve">I've made a constant </w:t>
+      </w:r>
+      <w:proofErr w:type="spellStart"/>
+      <w:r>
+        <w:t>int</w:t>
+      </w:r>
+      <w:proofErr w:type="spellEnd"/>
+      <w:r>
+        <w:t xml:space="preserve"> variable called </w:t>
+      </w:r>
+      <w:proofErr w:type="spellStart"/>
+      <w:r>
+        <w:t>boardSize</w:t>
+      </w:r>
+      <w:proofErr w:type="spellEnd"/>
+      <w:r>
+        <w:t xml:space="preserve"> and initialized 8 to it, so the board size will be 8x8.</w:t>
+      </w:r>
+    </w:p>
+    <w:p/>
+    <w:p>
+      <w:r>
+        <w:rPr>
+          <w:noProof/>
+          <w:lang w:val="nl-NL"/>
         </w:rPr>
         <w:drawing>
           <wp:inline distT="0" distB="0" distL="0" distR="0">
@@ -269,7 +819,7 @@
                     </pic:cNvPicPr>
                   </pic:nvPicPr>
                   <pic:blipFill>
-                    <a:blip r:embed="rId8" cstate="print"/>
+                    <a:blip r:embed="rId10" cstate="print"/>
                     <a:srcRect/>
                     <a:stretch>
                       <a:fillRect/>
@@ -301,10 +851,24 @@
     <w:p/>
     <w:p>
       <w:r>
+        <w:t xml:space="preserve">In my solve and </w:t>
+      </w:r>
+      <w:proofErr w:type="spellStart"/>
+      <w:r>
+        <w:t>printSolution</w:t>
+      </w:r>
+      <w:proofErr w:type="spellEnd"/>
+      <w:r>
+        <w:t xml:space="preserve"> method I have a parameter for the board size and I give the const value to the parameter.</w:t>
+      </w:r>
+    </w:p>
+    <w:p/>
+    <w:p>
+      <w:r>
         <w:rPr>
           <w:noProof/>
-        </w:rPr>
-        <w:lastRenderedPageBreak/>
+          <w:lang w:val="nl-NL"/>
+        </w:rPr>
         <w:drawing>
           <wp:inline distT="0" distB="0" distL="0" distR="0">
             <wp:extent cx="2311400" cy="1402781"/>
@@ -323,7 +887,7 @@
                     </pic:cNvPicPr>
                   </pic:nvPicPr>
                   <pic:blipFill>
-                    <a:blip r:embed="rId9" cstate="print"/>
+                    <a:blip r:embed="rId14" cstate="print"/>
                     <a:srcRect/>
                     <a:stretch>
                       <a:fillRect/>
@@ -354,6 +918,20 @@
     </w:p>
     <w:p/>
     <w:p>
+      <w:r>
+        <w:t xml:space="preserve">This is the </w:t>
+      </w:r>
+      <w:proofErr w:type="spellStart"/>
+      <w:r>
+        <w:t>printSolution</w:t>
+      </w:r>
+      <w:proofErr w:type="spellEnd"/>
+      <w:r>
+        <w:t xml:space="preserve"> method I put here two for loops to loop through the size of the board to print the result. For my solve method I just the board size to calculate the moves and position of the knight.</w:t>
+      </w:r>
+    </w:p>
+    <w:p/>
+    <w:p>
       <w:pPr>
         <w:pStyle w:val="Lijstalinea"/>
         <w:numPr>
@@ -394,6 +972,7 @@
       <w:r>
         <w:rPr>
           <w:noProof/>
+          <w:lang w:val="nl-NL"/>
         </w:rPr>
         <w:drawing>
           <wp:inline distT="0" distB="0" distL="0" distR="0">
@@ -413,7 +992,7 @@
                     </pic:cNvPicPr>
                   </pic:nvPicPr>
                   <pic:blipFill>
-                    <a:blip r:embed="rId10" cstate="print"/>
+                    <a:blip r:embed="rId16" cstate="print"/>
                     <a:srcRect/>
                     <a:stretch>
                       <a:fillRect/>
@@ -452,7 +1031,9 @@
       <w:r>
         <w:rPr>
           <w:noProof/>
-        </w:rPr>
+          <w:lang w:val="nl-NL"/>
+        </w:rPr>
+        <w:lastRenderedPageBreak/>
         <w:drawing>
           <wp:inline distT="0" distB="0" distL="0" distR="0">
             <wp:extent cx="1847850" cy="1268297"/>
@@ -471,7 +1052,7 @@
                     </pic:cNvPicPr>
                   </pic:nvPicPr>
                   <pic:blipFill>
-                    <a:blip r:embed="rId11" cstate="print"/>
+                    <a:blip r:embed="rId17" cstate="print"/>
                     <a:srcRect/>
                     <a:stretch>
                       <a:fillRect/>
@@ -517,6 +1098,7 @@
       <w:r>
         <w:rPr>
           <w:noProof/>
+          <w:lang w:val="nl-NL"/>
         </w:rPr>
         <w:drawing>
           <wp:inline distT="0" distB="0" distL="0" distR="0">
@@ -536,7 +1118,7 @@
                     </pic:cNvPicPr>
                   </pic:nvPicPr>
                   <pic:blipFill>
-                    <a:blip r:embed="rId12" cstate="print"/>
+                    <a:blip r:embed="rId18" cstate="print"/>
                     <a:srcRect/>
                     <a:stretch>
                       <a:fillRect/>
@@ -567,47 +1149,83 @@
     </w:p>
     <w:p>
       <w:r>
+        <w:t xml:space="preserve">The </w:t>
+      </w:r>
+      <w:proofErr w:type="spellStart"/>
+      <w:r>
+        <w:t>moveCounts</w:t>
+      </w:r>
+      <w:proofErr w:type="spellEnd"/>
+      <w:r>
+        <w:t xml:space="preserve"> keeps track to all the moves that the program made. First I calculate the next move for the next position, and that calculation is the current x and y position +</w:t>
+      </w:r>
+      <w:r>
+        <w:t xml:space="preserve"> the move </w:t>
+      </w:r>
+      <w:proofErr w:type="spellStart"/>
+      <w:r>
+        <w:t>dx</w:t>
+      </w:r>
+      <w:proofErr w:type="spellEnd"/>
+      <w:r>
+        <w:t xml:space="preserve"> and </w:t>
+      </w:r>
+      <w:proofErr w:type="spellStart"/>
+      <w:r>
+        <w:t>dy</w:t>
+      </w:r>
+      <w:proofErr w:type="spellEnd"/>
+      <w:r>
+        <w:t xml:space="preserve"> + another move to see the next position</w:t>
+      </w:r>
+      <w:r>
+        <w:t xml:space="preserve">.  </w:t>
+      </w:r>
+    </w:p>
+    <w:p/>
+    <w:p>
+      <w:r>
+        <w:t>Then I check if the calculated move is out of the board or the tile is already filled.</w:t>
+      </w:r>
+    </w:p>
+    <w:p>
+      <w:r>
+        <w:t xml:space="preserve">Than all the </w:t>
+      </w:r>
+      <w:r>
+        <w:t>successful</w:t>
+      </w:r>
+      <w:r>
+        <w:t xml:space="preserve"> moves are stored in the </w:t>
+      </w:r>
+      <w:proofErr w:type="spellStart"/>
+      <w:r>
+        <w:t>moveCounts</w:t>
+      </w:r>
+      <w:proofErr w:type="spellEnd"/>
+      <w:r>
+        <w:t xml:space="preserve"> variable and sort it.</w:t>
+      </w:r>
+      <w:r>
+        <w:t xml:space="preserve"> </w:t>
+      </w:r>
+    </w:p>
+    <w:p>
+      <w:r>
+        <w:t xml:space="preserve">Now I return </w:t>
+      </w:r>
+      <w:r>
+        <w:t>the new move that will be used to solve the tour.</w:t>
+      </w:r>
+    </w:p>
+    <w:p/>
+    <w:p>
+      <w:r>
+        <w:rPr>
+          <w:noProof/>
+          <w:lang w:val="nl-NL"/>
+        </w:rPr>
         <w:lastRenderedPageBreak/>
-        <w:t>The moveCounts keeps track to all the moves that the program made. First I calculate the next move for the next position, and that calculation is the current x and y position +</w:t>
-      </w:r>
-      <w:r>
-        <w:t xml:space="preserve"> the move dx and dy + another move to see the next position</w:t>
-      </w:r>
-      <w:r>
-        <w:t xml:space="preserve">.  </w:t>
-      </w:r>
-    </w:p>
-    <w:p/>
-    <w:p>
-      <w:r>
-        <w:t>Then I check if the calculated move is out of the board or the tile is already filled.</w:t>
-      </w:r>
-    </w:p>
-    <w:p>
-      <w:r>
-        <w:t xml:space="preserve">Than all the </w:t>
-      </w:r>
-      <w:r>
-        <w:t>successful</w:t>
-      </w:r>
-      <w:r>
-        <w:t xml:space="preserve"> moves are stored in the moveCounts variable and sort it.</w:t>
-      </w:r>
-      <w:r>
-        <w:t xml:space="preserve"> </w:t>
-      </w:r>
-    </w:p>
-    <w:p>
-      <w:r>
-        <w:t xml:space="preserve">Now I return </w:t>
-      </w:r>
-      <w:r>
-        <w:t>the new move that will be used to solve the tour.</w:t>
-      </w:r>
-    </w:p>
-    <w:p/>
-    <w:p>
-      <w:r>
         <w:drawing>
           <wp:inline distT="0" distB="0" distL="0" distR="0">
             <wp:extent cx="3821025" cy="1663700"/>
@@ -626,7 +1244,7 @@
                     </pic:cNvPicPr>
                   </pic:nvPicPr>
                   <pic:blipFill>
-                    <a:blip r:embed="rId13" cstate="print"/>
+                    <a:blip r:embed="rId11" cstate="print"/>
                     <a:srcRect/>
                     <a:stretch>
                       <a:fillRect/>
@@ -658,7 +1276,21 @@
     <w:p/>
     <w:p>
       <w:r>
-        <w:t>In these pictures is the solve method to compleet the tour. First I set all the data values of each tile to 0 so that there will not be any confusion. After that I set the first position where the algorithm has to start.</w:t>
+        <w:t xml:space="preserve">In these pictures is the </w:t>
+      </w:r>
+      <w:proofErr w:type="spellStart"/>
+      <w:r>
+        <w:t>solve</w:t>
+      </w:r>
+      <w:proofErr w:type="spellEnd"/>
+      <w:r>
+        <w:t xml:space="preserve"> method to </w:t>
+      </w:r>
+      <w:r>
+        <w:t>complete</w:t>
+      </w:r>
+      <w:r>
+        <w:t xml:space="preserve"> the tour. First I set all the data values of each tile to 0 so that there will not be any confusion. After that I set the first position where the algorithm has to start.</w:t>
       </w:r>
     </w:p>
     <w:p/>
@@ -666,6 +1298,7 @@
       <w:r>
         <w:rPr>
           <w:noProof/>
+          <w:lang w:val="nl-NL"/>
         </w:rPr>
         <w:drawing>
           <wp:inline distT="0" distB="0" distL="0" distR="0">
@@ -685,7 +1318,7 @@
                     </pic:cNvPicPr>
                   </pic:nvPicPr>
                   <pic:blipFill>
-                    <a:blip r:embed="rId14" cstate="print"/>
+                    <a:blip r:embed="rId19" cstate="print"/>
                     <a:srcRect/>
                     <a:stretch>
                       <a:fillRect/>
@@ -762,8 +1395,31 @@
     <w:p/>
     <w:p>
       <w:r>
-        <w:lastRenderedPageBreak/>
-        <w:t>Now it's going to loop through all the moves. To get the move I used dx and dy for that. After that I check if the current position + the move (x + dx / y</w:t>
+        <w:t xml:space="preserve">Now it's going to loop through all the moves. To get the move I used </w:t>
+      </w:r>
+      <w:proofErr w:type="spellStart"/>
+      <w:r>
+        <w:t>dx</w:t>
+      </w:r>
+      <w:proofErr w:type="spellEnd"/>
+      <w:r>
+        <w:t xml:space="preserve"> and </w:t>
+      </w:r>
+      <w:proofErr w:type="spellStart"/>
+      <w:r>
+        <w:t>dy</w:t>
+      </w:r>
+      <w:proofErr w:type="spellEnd"/>
+      <w:r>
+        <w:t xml:space="preserve"> for that. After that I check if the current position + the move (x + </w:t>
+      </w:r>
+      <w:proofErr w:type="spellStart"/>
+      <w:r>
+        <w:t>dx</w:t>
+      </w:r>
+      <w:proofErr w:type="spellEnd"/>
+      <w:r>
+        <w:t xml:space="preserve"> / y</w:t>
       </w:r>
       <w:r>
         <w:t xml:space="preserve"> </w:t>
@@ -774,8 +1430,13 @@
       <w:r>
         <w:t xml:space="preserve"> </w:t>
       </w:r>
-      <w:r>
-        <w:t>dy) is out of bounds or the tile it was sup</w:t>
+      <w:proofErr w:type="spellStart"/>
+      <w:r>
+        <w:t>dy</w:t>
+      </w:r>
+      <w:proofErr w:type="spellEnd"/>
+      <w:r>
+        <w:t>) is out of bounds or the tile it was sup</w:t>
       </w:r>
       <w:r>
         <w:t>p</w:t>
@@ -823,6 +1484,7 @@
       <w:r>
         <w:rPr>
           <w:noProof/>
+          <w:lang w:val="nl-NL"/>
         </w:rPr>
         <w:drawing>
           <wp:inline distT="0" distB="0" distL="0" distR="0">
@@ -842,7 +1504,7 @@
                     </pic:cNvPicPr>
                   </pic:nvPicPr>
                   <pic:blipFill>
-                    <a:blip r:embed="rId15" cstate="print"/>
+                    <a:blip r:embed="rId20" cstate="print"/>
                     <a:srcRect/>
                     <a:stretch>
                       <a:fillRect/>
@@ -891,6 +1553,7 @@
       <w:r>
         <w:rPr>
           <w:noProof/>
+          <w:lang w:val="nl-NL"/>
         </w:rPr>
         <w:drawing>
           <wp:inline distT="0" distB="0" distL="0" distR="0">
@@ -910,7 +1573,7 @@
                     </pic:cNvPicPr>
                   </pic:nvPicPr>
                   <pic:blipFill>
-                    <a:blip r:embed="rId16" cstate="print"/>
+                    <a:blip r:embed="rId21" cstate="print"/>
                     <a:srcRect/>
                     <a:stretch>
                       <a:fillRect/>
@@ -1040,8 +1703,8 @@
         <w:rPr>
           <w:b/>
           <w:noProof/>
-        </w:rPr>
-        <w:lastRenderedPageBreak/>
+          <w:lang w:val="nl-NL"/>
+        </w:rPr>
         <w:drawing>
           <wp:inline distT="0" distB="0" distL="0" distR="0">
             <wp:extent cx="4711700" cy="3001289"/>
@@ -1060,7 +1723,7 @@
                     </pic:cNvPicPr>
                   </pic:nvPicPr>
                   <pic:blipFill>
-                    <a:blip r:embed="rId17" cstate="print"/>
+                    <a:blip r:embed="rId22" cstate="print"/>
                     <a:srcRect/>
                     <a:stretch>
                       <a:fillRect/>
@@ -1098,7 +1761,11 @@
     </w:p>
     <w:p>
       <w:r>
-        <w:t>First I tell the user to give a letter between ´a´ and ´h´ and also set a number between 1 and 8. Just like on a chessboard you have than a1,b1,c1 etc. After that I check if the input you gave is the correct input to start the solution.</w:t>
+        <w:t xml:space="preserve">First I tell the user to give a letter between ´a´ and ´h´ and also set a number between 1 and 8. Just like on a chessboard you have than a1,b1,c1 etc. After that I check if the input you </w:t>
+      </w:r>
+      <w:r>
+        <w:lastRenderedPageBreak/>
+        <w:t>gave is the correct input to start the solution.</w:t>
       </w:r>
       <w:r>
         <w:t xml:space="preserve"> as long you put in the wrong input it will keep looping through it </w:t>
@@ -1115,6 +1782,7 @@
       <w:r>
         <w:rPr>
           <w:noProof/>
+          <w:lang w:val="nl-NL"/>
         </w:rPr>
         <w:drawing>
           <wp:inline distT="0" distB="0" distL="0" distR="0">
@@ -1134,7 +1802,7 @@
                     </pic:cNvPicPr>
                   </pic:nvPicPr>
                   <pic:blipFill>
-                    <a:blip r:embed="rId8" cstate="print"/>
+                    <a:blip r:embed="rId10" cstate="print"/>
                     <a:srcRect/>
                     <a:stretch>
                       <a:fillRect/>
@@ -1192,6 +1860,7 @@
       <w:r>
         <w:rPr>
           <w:noProof/>
+          <w:lang w:val="nl-NL"/>
         </w:rPr>
         <w:drawing>
           <wp:inline distT="0" distB="0" distL="0" distR="0">
@@ -1211,7 +1880,7 @@
                     </pic:cNvPicPr>
                   </pic:nvPicPr>
                   <pic:blipFill>
-                    <a:blip r:embed="rId13" cstate="print"/>
+                    <a:blip r:embed="rId11" cstate="print"/>
                     <a:srcRect/>
                     <a:stretch>
                       <a:fillRect/>
@@ -1325,12 +1994,19 @@
         <w:t>then</w:t>
       </w:r>
       <w:r>
-        <w:t xml:space="preserve"> with that result you subtract that from boardSize. </w:t>
-      </w:r>
-    </w:p>
-    <w:p>
-      <w:r>
-        <w:lastRenderedPageBreak/>
+        <w:t xml:space="preserve"> with that result you subtract that from </w:t>
+      </w:r>
+      <w:proofErr w:type="spellStart"/>
+      <w:r>
+        <w:t>boardSize</w:t>
+      </w:r>
+      <w:proofErr w:type="spellEnd"/>
+      <w:r>
+        <w:t xml:space="preserve">. </w:t>
+      </w:r>
+    </w:p>
+    <w:p>
+      <w:r>
         <w:t>example:</w:t>
       </w:r>
     </w:p>
@@ -1342,8 +2018,13 @@
           <w:numId w:val="3"/>
         </w:numPr>
       </w:pPr>
-      <w:r>
-        <w:t>boardSize = 8;</w:t>
+      <w:proofErr w:type="spellStart"/>
+      <w:r>
+        <w:t>boardSize</w:t>
+      </w:r>
+      <w:proofErr w:type="spellEnd"/>
+      <w:r>
+        <w:t xml:space="preserve"> = 8;</w:t>
       </w:r>
     </w:p>
     <w:p>
@@ -1410,6 +2091,19 @@
           <w:b/>
         </w:rPr>
       </w:pPr>
+      <w:r>
+        <w:rPr>
+          <w:b/>
+        </w:rPr>
+        <w:br w:type="page"/>
+      </w:r>
+    </w:p>
+    <w:p>
+      <w:pPr>
+        <w:rPr>
+          <w:b/>
+        </w:rPr>
+      </w:pPr>
     </w:p>
     <w:p>
       <w:pPr>
@@ -1436,6 +2130,56 @@
         </w:rPr>
       </w:pPr>
     </w:p>
+    <w:p>
+      <w:r>
+        <w:drawing>
+          <wp:inline distT="0" distB="0" distL="0" distR="0">
+            <wp:extent cx="5760720" cy="3499773"/>
+            <wp:effectExtent l="19050" t="0" r="0" b="0"/>
+            <wp:docPr id="25" name="Afbeelding 1" descr="D:\Year 3\Screen shots\solve solution.png"/>
+            <wp:cNvGraphicFramePr>
+              <a:graphicFrameLocks xmlns:a="http://schemas.openxmlformats.org/drawingml/2006/main" noChangeAspect="1"/>
+            </wp:cNvGraphicFramePr>
+            <a:graphic xmlns:a="http://schemas.openxmlformats.org/drawingml/2006/main">
+              <a:graphicData uri="http://schemas.openxmlformats.org/drawingml/2006/picture">
+                <pic:pic xmlns:pic="http://schemas.openxmlformats.org/drawingml/2006/picture">
+                  <pic:nvPicPr>
+                    <pic:cNvPr id="0" name="Picture 1" descr="D:\Year 3\Screen shots\solve solution.png"/>
+                    <pic:cNvPicPr>
+                      <a:picLocks noChangeAspect="1" noChangeArrowheads="1"/>
+                    </pic:cNvPicPr>
+                  </pic:nvPicPr>
+                  <pic:blipFill>
+                    <a:blip r:embed="rId19" cstate="print"/>
+                    <a:srcRect/>
+                    <a:stretch>
+                      <a:fillRect/>
+                    </a:stretch>
+                  </pic:blipFill>
+                  <pic:spPr bwMode="auto">
+                    <a:xfrm>
+                      <a:off x="0" y="0"/>
+                      <a:ext cx="5760720" cy="3499773"/>
+                    </a:xfrm>
+                    <a:prstGeom prst="rect">
+                      <a:avLst/>
+                    </a:prstGeom>
+                    <a:noFill/>
+                    <a:ln w="9525">
+                      <a:noFill/>
+                      <a:miter lim="800000"/>
+                      <a:headEnd/>
+                      <a:tailEnd/>
+                    </a:ln>
+                  </pic:spPr>
+                </pic:pic>
+              </a:graphicData>
+            </a:graphic>
+          </wp:inline>
+        </w:drawing>
+      </w:r>
+    </w:p>
+    <w:p/>
     <w:p/>
     <w:sectPr>
       <w:pgSz w:w="11906" w:h="16838"/>
@@ -2595,7 +3339,7 @@
 </file>
 
 <file path=customXml/itemProps1.xml><?xml version="1.0" encoding="utf-8"?>
-<ds:datastoreItem xmlns:ds="http://schemas.openxmlformats.org/officeDocument/2006/customXml" ds:itemID="{EA1D1EAC-81FE-4F55-A18A-E50C4C7CD717}">
+<ds:datastoreItem xmlns:ds="http://schemas.openxmlformats.org/officeDocument/2006/customXml" ds:itemID="{B95BEE13-3EE8-4DAB-8ABB-31F7ABF0F977}">
   <ds:schemaRefs>
     <ds:schemaRef ds:uri="http://schemas.openxmlformats.org/officeDocument/2006/bibliography"/>
   </ds:schemaRefs>

</xml_diff>

<commit_message>
Final Document update Knight's tour
</commit_message>
<xml_diff>
--- a/Project/Knight's tour Document_Dylan Gijsbertsen 500687199.docx
+++ b/Project/Knight's tour Document_Dylan Gijsbertsen 500687199.docx
@@ -28,23 +28,21 @@
         <w:rPr>
           <w:b/>
         </w:rPr>
-        <w:t xml:space="preserve">Dylan </w:t>
-      </w:r>
-      <w:proofErr w:type="spellStart"/>
-      <w:r>
-        <w:rPr>
-          <w:b/>
-        </w:rPr>
-        <w:t>Gijsbertsen</w:t>
-      </w:r>
-      <w:proofErr w:type="spellEnd"/>
-    </w:p>
-    <w:p>
-      <w:pPr>
-        <w:rPr>
-          <w:b/>
-        </w:rPr>
-      </w:pPr>
+        <w:t>Dylan Gijsbertsen</w:t>
+      </w:r>
+    </w:p>
+    <w:p>
+      <w:pPr>
+        <w:rPr>
+          <w:b/>
+        </w:rPr>
+      </w:pPr>
+      <w:r>
+        <w:rPr>
+          <w:b/>
+        </w:rPr>
+        <w:t xml:space="preserve">Studentnumber: </w:t>
+      </w:r>
       <w:r>
         <w:rPr>
           <w:b/>
@@ -146,15 +144,7 @@
     <w:p/>
     <w:p>
       <w:r>
-        <w:t xml:space="preserve">I created a new Visual C++ project (Win32 console application) and add a new C++ class called </w:t>
-      </w:r>
-      <w:proofErr w:type="spellStart"/>
-      <w:r>
-        <w:t>knight'stour.cpp</w:t>
-      </w:r>
-      <w:proofErr w:type="spellEnd"/>
-      <w:r>
-        <w:t xml:space="preserve">. I also made a header file to set my variables and methods of the class </w:t>
+        <w:t xml:space="preserve">I created a new Visual C++ project (Win32 console application) and add a new C++ class called knight'stour.cpp. I also made a header file to set my variables and methods of the class </w:t>
       </w:r>
       <w:r>
         <w:rPr>
@@ -363,15 +353,7 @@
     <w:p/>
     <w:p>
       <w:r>
-        <w:t xml:space="preserve">Now I refer my pointer to the </w:t>
-      </w:r>
-      <w:proofErr w:type="spellStart"/>
-      <w:r>
-        <w:t>inputStart</w:t>
-      </w:r>
-      <w:proofErr w:type="spellEnd"/>
-      <w:r>
-        <w:t xml:space="preserve"> string</w:t>
+        <w:t>Now I refer my pointer to the inputStart string</w:t>
       </w:r>
       <w:r>
         <w:t xml:space="preserve"> and in the solve method I give that input value to the parameter.</w:t>
@@ -379,6 +361,10 @@
     </w:p>
     <w:p>
       <w:r>
+        <w:rPr>
+          <w:noProof/>
+          <w:lang w:val="nl-NL"/>
+        </w:rPr>
         <w:drawing>
           <wp:inline distT="0" distB="0" distL="0" distR="0">
             <wp:extent cx="4173707" cy="298450"/>
@@ -429,6 +415,10 @@
     <w:p/>
     <w:p>
       <w:r>
+        <w:rPr>
+          <w:noProof/>
+          <w:lang w:val="nl-NL"/>
+        </w:rPr>
         <w:drawing>
           <wp:inline distT="0" distB="0" distL="0" distR="0">
             <wp:extent cx="3821025" cy="1663700"/>
@@ -479,15 +469,7 @@
     <w:p/>
     <w:p>
       <w:r>
-        <w:t xml:space="preserve">The solve method reference to the start string what is the </w:t>
-      </w:r>
-      <w:proofErr w:type="spellStart"/>
-      <w:r>
-        <w:t>inputStart</w:t>
-      </w:r>
-      <w:proofErr w:type="spellEnd"/>
-      <w:r>
-        <w:t>.</w:t>
+        <w:t>The solve method reference to the start string what is the inputStart.</w:t>
       </w:r>
     </w:p>
     <w:p>
@@ -633,20 +615,16 @@
     <w:p/>
     <w:p>
       <w:r>
-        <w:t xml:space="preserve">This is the visual output that the program shows. I did this with my </w:t>
-      </w:r>
-      <w:proofErr w:type="spellStart"/>
-      <w:r>
-        <w:t>printSolution</w:t>
-      </w:r>
-      <w:proofErr w:type="spellEnd"/>
-      <w:r>
-        <w:t xml:space="preserve"> method. It will loop through the board size and print for every row the values in the columns after a row has come to the end it will go down one row and print a line. This will keep going until there is a 8x8 board with all the values.</w:t>
-      </w:r>
-    </w:p>
-    <w:p/>
-    <w:p>
-      <w:r>
+        <w:t>This is the visual output that the program shows. I did this with my printSolution method. It will loop through the board size and print for every row the values in the columns after a row has come to the end it will go down one row and print a line. This will keep going until there is a 8x8 board with all the values.</w:t>
+      </w:r>
+    </w:p>
+    <w:p/>
+    <w:p>
+      <w:r>
+        <w:rPr>
+          <w:noProof/>
+          <w:lang w:val="nl-NL"/>
+        </w:rPr>
         <w:drawing>
           <wp:inline distT="0" distB="0" distL="0" distR="0">
             <wp:extent cx="2311400" cy="1402781"/>
@@ -775,23 +753,7 @@
     <w:p/>
     <w:p>
       <w:r>
-        <w:t xml:space="preserve">I've made a constant </w:t>
-      </w:r>
-      <w:proofErr w:type="spellStart"/>
-      <w:r>
-        <w:t>int</w:t>
-      </w:r>
-      <w:proofErr w:type="spellEnd"/>
-      <w:r>
-        <w:t xml:space="preserve"> variable called </w:t>
-      </w:r>
-      <w:proofErr w:type="spellStart"/>
-      <w:r>
-        <w:t>boardSize</w:t>
-      </w:r>
-      <w:proofErr w:type="spellEnd"/>
-      <w:r>
-        <w:t xml:space="preserve"> and initialized 8 to it, so the board size will be 8x8.</w:t>
+        <w:t>I've made a constant int variable called boardSize and initialized 8 to it, so the board size will be 8x8.</w:t>
       </w:r>
     </w:p>
     <w:p/>
@@ -851,15 +813,7 @@
     <w:p/>
     <w:p>
       <w:r>
-        <w:t xml:space="preserve">In my solve and </w:t>
-      </w:r>
-      <w:proofErr w:type="spellStart"/>
-      <w:r>
-        <w:t>printSolution</w:t>
-      </w:r>
-      <w:proofErr w:type="spellEnd"/>
-      <w:r>
-        <w:t xml:space="preserve"> method I have a parameter for the board size and I give the const value to the parameter.</w:t>
+        <w:t>In my solve and printSolution method I have a parameter for the board size and I give the const value to the parameter.</w:t>
       </w:r>
     </w:p>
     <w:p/>
@@ -919,15 +873,7 @@
     <w:p/>
     <w:p>
       <w:r>
-        <w:t xml:space="preserve">This is the </w:t>
-      </w:r>
-      <w:proofErr w:type="spellStart"/>
-      <w:r>
-        <w:t>printSolution</w:t>
-      </w:r>
-      <w:proofErr w:type="spellEnd"/>
-      <w:r>
-        <w:t xml:space="preserve"> method I put here two for loops to loop through the size of the board to print the result. For my solve method I just the board size to calculate the moves and position of the knight.</w:t>
+        <w:t>This is the printSolution method I put here two for loops to loop through the size of the board to print the result. For my solve method I just the board size to calculate the moves and position of the knight.</w:t>
       </w:r>
     </w:p>
     <w:p/>
@@ -1149,34 +1095,10 @@
     </w:p>
     <w:p>
       <w:r>
-        <w:t xml:space="preserve">The </w:t>
-      </w:r>
-      <w:proofErr w:type="spellStart"/>
-      <w:r>
-        <w:t>moveCounts</w:t>
-      </w:r>
-      <w:proofErr w:type="spellEnd"/>
-      <w:r>
-        <w:t xml:space="preserve"> keeps track to all the moves that the program made. First I calculate the next move for the next position, and that calculation is the current x and y position +</w:t>
-      </w:r>
-      <w:r>
-        <w:t xml:space="preserve"> the move </w:t>
-      </w:r>
-      <w:proofErr w:type="spellStart"/>
-      <w:r>
-        <w:t>dx</w:t>
-      </w:r>
-      <w:proofErr w:type="spellEnd"/>
-      <w:r>
-        <w:t xml:space="preserve"> and </w:t>
-      </w:r>
-      <w:proofErr w:type="spellStart"/>
-      <w:r>
-        <w:t>dy</w:t>
-      </w:r>
-      <w:proofErr w:type="spellEnd"/>
-      <w:r>
-        <w:t xml:space="preserve"> + another move to see the next position</w:t>
+        <w:t>The moveCounts keeps track to all the moves that the program made. First I calculate the next move for the next position, and that calculation is the current x and y position +</w:t>
+      </w:r>
+      <w:r>
+        <w:t xml:space="preserve"> the move dx and dy + another move to see the next position</w:t>
       </w:r>
       <w:r>
         <w:t xml:space="preserve">.  </w:t>
@@ -1196,15 +1118,7 @@
         <w:t>successful</w:t>
       </w:r>
       <w:r>
-        <w:t xml:space="preserve"> moves are stored in the </w:t>
-      </w:r>
-      <w:proofErr w:type="spellStart"/>
-      <w:r>
-        <w:t>moveCounts</w:t>
-      </w:r>
-      <w:proofErr w:type="spellEnd"/>
-      <w:r>
-        <w:t xml:space="preserve"> variable and sort it.</w:t>
+        <w:t xml:space="preserve"> moves are stored in the moveCounts variable and sort it.</w:t>
       </w:r>
       <w:r>
         <w:t xml:space="preserve"> </w:t>
@@ -1276,15 +1190,7 @@
     <w:p/>
     <w:p>
       <w:r>
-        <w:t xml:space="preserve">In these pictures is the </w:t>
-      </w:r>
-      <w:proofErr w:type="spellStart"/>
-      <w:r>
-        <w:t>solve</w:t>
-      </w:r>
-      <w:proofErr w:type="spellEnd"/>
-      <w:r>
-        <w:t xml:space="preserve"> method to </w:t>
+        <w:t xml:space="preserve">In these pictures is the solve method to </w:t>
       </w:r>
       <w:r>
         <w:t>complete</w:t>
@@ -1395,31 +1301,7 @@
     <w:p/>
     <w:p>
       <w:r>
-        <w:t xml:space="preserve">Now it's going to loop through all the moves. To get the move I used </w:t>
-      </w:r>
-      <w:proofErr w:type="spellStart"/>
-      <w:r>
-        <w:t>dx</w:t>
-      </w:r>
-      <w:proofErr w:type="spellEnd"/>
-      <w:r>
-        <w:t xml:space="preserve"> and </w:t>
-      </w:r>
-      <w:proofErr w:type="spellStart"/>
-      <w:r>
-        <w:t>dy</w:t>
-      </w:r>
-      <w:proofErr w:type="spellEnd"/>
-      <w:r>
-        <w:t xml:space="preserve"> for that. After that I check if the current position + the move (x + </w:t>
-      </w:r>
-      <w:proofErr w:type="spellStart"/>
-      <w:r>
-        <w:t>dx</w:t>
-      </w:r>
-      <w:proofErr w:type="spellEnd"/>
-      <w:r>
-        <w:t xml:space="preserve"> / y</w:t>
+        <w:t>Now it's going to loop through all the moves. To get the move I used dx and dy for that. After that I check if the current position + the move (x + dx / y</w:t>
       </w:r>
       <w:r>
         <w:t xml:space="preserve"> </w:t>
@@ -1430,13 +1312,8 @@
       <w:r>
         <w:t xml:space="preserve"> </w:t>
       </w:r>
-      <w:proofErr w:type="spellStart"/>
-      <w:r>
-        <w:t>dy</w:t>
-      </w:r>
-      <w:proofErr w:type="spellEnd"/>
-      <w:r>
-        <w:t>) is out of bounds or the tile it was sup</w:t>
+      <w:r>
+        <w:t>dy) is out of bounds or the tile it was sup</w:t>
       </w:r>
       <w:r>
         <w:t>p</w:t>
@@ -1625,44 +1502,6 @@
     </w:p>
     <w:p>
       <w:pPr>
-        <w:pStyle w:val="Lijstalinea"/>
-        <w:numPr>
-          <w:ilvl w:val="0"/>
-          <w:numId w:val="2"/>
-        </w:numPr>
-        <w:rPr>
-          <w:b/>
-        </w:rPr>
-      </w:pPr>
-      <w:r>
-        <w:rPr>
-          <w:b/>
-        </w:rPr>
-        <w:t>Board</w:t>
-      </w:r>
-      <w:r>
-        <w:rPr>
-          <w:b/>
-          <w:lang w:val="en-GB"/>
-        </w:rPr>
-        <w:t xml:space="preserve"> size</w:t>
-      </w:r>
-      <w:r>
-        <w:rPr>
-          <w:b/>
-        </w:rPr>
-        <w:t xml:space="preserve"> can be set by the user</w:t>
-      </w:r>
-    </w:p>
-    <w:p>
-      <w:pPr>
-        <w:rPr>
-          <w:b/>
-        </w:rPr>
-      </w:pPr>
-    </w:p>
-    <w:p>
-      <w:pPr>
         <w:rPr>
           <w:b/>
         </w:rPr>
@@ -1761,11 +1600,7 @@
     </w:p>
     <w:p>
       <w:r>
-        <w:t xml:space="preserve">First I tell the user to give a letter between ´a´ and ´h´ and also set a number between 1 and 8. Just like on a chessboard you have than a1,b1,c1 etc. After that I check if the input you </w:t>
-      </w:r>
-      <w:r>
-        <w:lastRenderedPageBreak/>
-        <w:t>gave is the correct input to start the solution.</w:t>
+        <w:t>First I tell the user to give a letter between ´a´ and ´h´ and also set a number between 1 and 8. Just like on a chessboard you have than a1,b1,c1 etc. After that I check if the input you gave is the correct input to start the solution.</w:t>
       </w:r>
       <w:r>
         <w:t xml:space="preserve"> as long you put in the wrong input it will keep looping through it </w:t>
@@ -1784,6 +1619,7 @@
           <w:noProof/>
           <w:lang w:val="nl-NL"/>
         </w:rPr>
+        <w:lastRenderedPageBreak/>
         <w:drawing>
           <wp:inline distT="0" distB="0" distL="0" distR="0">
             <wp:extent cx="4173707" cy="298450"/>
@@ -1994,15 +1830,7 @@
         <w:t>then</w:t>
       </w:r>
       <w:r>
-        <w:t xml:space="preserve"> with that result you subtract that from </w:t>
-      </w:r>
-      <w:proofErr w:type="spellStart"/>
-      <w:r>
-        <w:t>boardSize</w:t>
-      </w:r>
-      <w:proofErr w:type="spellEnd"/>
-      <w:r>
-        <w:t xml:space="preserve">. </w:t>
+        <w:t xml:space="preserve"> with that result you subtract that from boardSize. </w:t>
       </w:r>
     </w:p>
     <w:p>
@@ -2018,13 +1846,8 @@
           <w:numId w:val="3"/>
         </w:numPr>
       </w:pPr>
-      <w:proofErr w:type="spellStart"/>
-      <w:r>
-        <w:t>boardSize</w:t>
-      </w:r>
-      <w:proofErr w:type="spellEnd"/>
-      <w:r>
-        <w:t xml:space="preserve"> = 8;</w:t>
+      <w:r>
+        <w:t>boardSize = 8;</w:t>
       </w:r>
     </w:p>
     <w:p>
@@ -2132,6 +1955,10 @@
     </w:p>
     <w:p>
       <w:r>
+        <w:rPr>
+          <w:noProof/>
+          <w:lang w:val="nl-NL"/>
+        </w:rPr>
         <w:drawing>
           <wp:inline distT="0" distB="0" distL="0" distR="0">
             <wp:extent cx="5760720" cy="3499773"/>
@@ -2180,6 +2007,60 @@
       </w:r>
     </w:p>
     <w:p/>
+    <w:p>
+      <w:r>
+        <w:t>I used warnsdorff's rule "</w:t>
+      </w:r>
+      <w:r>
+        <w:rPr>
+          <w:i/>
+          <w:color w:val="auto"/>
+          <w:shd w:val="clear" w:color="auto" w:fill="FFFFFF"/>
+        </w:rPr>
+        <w:t>We move the knight so that we always proceed to the square from which the knight will have the</w:t>
+      </w:r>
+      <w:r>
+        <w:rPr>
+          <w:rStyle w:val="apple-converted-space"/>
+          <w:i/>
+          <w:color w:val="auto"/>
+          <w:shd w:val="clear" w:color="auto" w:fill="FFFFFF"/>
+        </w:rPr>
+        <w:t> </w:t>
+      </w:r>
+      <w:r>
+        <w:rPr>
+          <w:i/>
+          <w:iCs/>
+          <w:color w:val="auto"/>
+          <w:shd w:val="clear" w:color="auto" w:fill="FFFFFF"/>
+        </w:rPr>
+        <w:t>fewest</w:t>
+      </w:r>
+      <w:r>
+        <w:rPr>
+          <w:rStyle w:val="apple-converted-space"/>
+          <w:i/>
+          <w:color w:val="auto"/>
+          <w:shd w:val="clear" w:color="auto" w:fill="FFFFFF"/>
+        </w:rPr>
+        <w:t> </w:t>
+      </w:r>
+      <w:r>
+        <w:rPr>
+          <w:i/>
+          <w:color w:val="auto"/>
+          <w:shd w:val="clear" w:color="auto" w:fill="FFFFFF"/>
+        </w:rPr>
+        <w:t>onward moves</w:t>
+      </w:r>
+      <w:r>
+        <w:t xml:space="preserve">"  I do not count moves that revisit any square already visited. </w:t>
+      </w:r>
+      <w:r>
+        <w:t xml:space="preserve">On the contrary brute force will calculate all the squares to find a solution. For example, on an 8x8 board there are approximately 4x10^51 possible move sequences.  </w:t>
+      </w:r>
+    </w:p>
     <w:p/>
     <w:sectPr>
       <w:pgSz w:w="11906" w:h="16838"/>
@@ -3048,6 +2929,11 @@
       <w:szCs w:val="16"/>
     </w:rPr>
   </w:style>
+  <w:style w:type="character" w:customStyle="1" w:styleId="apple-converted-space">
+    <w:name w:val="apple-converted-space"/>
+    <w:basedOn w:val="Standaardalinea-lettertype"/>
+    <w:rsid w:val="0021274B"/>
+  </w:style>
 </w:styles>
 </file>
 
@@ -3339,7 +3225,7 @@
 </file>
 
 <file path=customXml/itemProps1.xml><?xml version="1.0" encoding="utf-8"?>
-<ds:datastoreItem xmlns:ds="http://schemas.openxmlformats.org/officeDocument/2006/customXml" ds:itemID="{B95BEE13-3EE8-4DAB-8ABB-31F7ABF0F977}">
+<ds:datastoreItem xmlns:ds="http://schemas.openxmlformats.org/officeDocument/2006/customXml" ds:itemID="{37A1B9F2-849B-4AE9-9B01-4E6DA53BE541}">
   <ds:schemaRefs>
     <ds:schemaRef ds:uri="http://schemas.openxmlformats.org/officeDocument/2006/bibliography"/>
   </ds:schemaRefs>

</xml_diff>